<commit_message>
fixed the CORS error on aliases
</commit_message>
<xml_diff>
--- a/documentation/Cloudinary LINK Page Designer Guide.docx
+++ b/documentation/Cloudinary LINK Page Designer Guide.docx
@@ -566,7 +566,7 @@
           <w:r>
             <w:fldChar w:fldCharType="separate"/>
           </w:r>
-          <w:hyperlink w:anchor="_Toc192260747" w:history="1">
+          <w:hyperlink w:anchor="_Toc192768371" w:history="1">
             <w:r>
               <w:rPr>
                 <w:rStyle w:val="Hyperlink"/>
@@ -612,7 +612,7 @@
                 <w:noProof/>
                 <w:webHidden/>
               </w:rPr>
-              <w:instrText xml:space="preserve"> PAGEREF _Toc192260747 \h </w:instrText>
+              <w:instrText xml:space="preserve"> PAGEREF _Toc192768371 \h </w:instrText>
             </w:r>
             <w:r>
               <w:rPr>
@@ -632,7 +632,7 @@
                 <w:noProof/>
                 <w:webHidden/>
               </w:rPr>
-              <w:t>2</w:t>
+              <w:t>3</w:t>
             </w:r>
             <w:r>
               <w:rPr>
@@ -659,7 +659,7 @@
               <w:szCs w:val="22"/>
             </w:rPr>
           </w:pPr>
-          <w:hyperlink w:anchor="_Toc192260748" w:history="1">
+          <w:hyperlink w:anchor="_Toc192768372" w:history="1">
             <w:r>
               <w:rPr>
                 <w:rStyle w:val="Hyperlink"/>
@@ -705,7 +705,7 @@
                 <w:noProof/>
                 <w:webHidden/>
               </w:rPr>
-              <w:instrText xml:space="preserve"> PAGEREF _Toc192260748 \h </w:instrText>
+              <w:instrText xml:space="preserve"> PAGEREF _Toc192768372 \h </w:instrText>
             </w:r>
             <w:r>
               <w:rPr>
@@ -725,7 +725,7 @@
                 <w:noProof/>
                 <w:webHidden/>
               </w:rPr>
-              <w:t>2</w:t>
+              <w:t>3</w:t>
             </w:r>
             <w:r>
               <w:rPr>
@@ -751,7 +751,7 @@
               <w:szCs w:val="22"/>
             </w:rPr>
           </w:pPr>
-          <w:hyperlink w:anchor="_Toc192260749" w:history="1">
+          <w:hyperlink w:anchor="_Toc192768373" w:history="1">
             <w:r>
               <w:rPr>
                 <w:rStyle w:val="Hyperlink"/>
@@ -823,7 +823,7 @@
                 <w:noProof/>
                 <w:webHidden/>
               </w:rPr>
-              <w:instrText xml:space="preserve"> PAGEREF _Toc192260749 \h </w:instrText>
+              <w:instrText xml:space="preserve"> PAGEREF _Toc192768373 \h </w:instrText>
             </w:r>
             <w:r>
               <w:rPr>
@@ -843,7 +843,7 @@
                 <w:noProof/>
                 <w:webHidden/>
               </w:rPr>
-              <w:t>2</w:t>
+              <w:t>3</w:t>
             </w:r>
             <w:r>
               <w:rPr>
@@ -869,7 +869,7 @@
               <w:szCs w:val="22"/>
             </w:rPr>
           </w:pPr>
-          <w:hyperlink w:anchor="_Toc192260750" w:history="1">
+          <w:hyperlink w:anchor="_Toc192768374" w:history="1">
             <w:r>
               <w:rPr>
                 <w:rStyle w:val="Hyperlink"/>
@@ -971,7 +971,7 @@
                 <w:noProof/>
                 <w:webHidden/>
               </w:rPr>
-              <w:instrText xml:space="preserve"> PAGEREF _Toc192260750 \h </w:instrText>
+              <w:instrText xml:space="preserve"> PAGEREF _Toc192768374 \h </w:instrText>
             </w:r>
             <w:r>
               <w:rPr>
@@ -991,7 +991,7 @@
                 <w:noProof/>
                 <w:webHidden/>
               </w:rPr>
-              <w:t>2</w:t>
+              <w:t>3</w:t>
             </w:r>
             <w:r>
               <w:rPr>
@@ -1017,7 +1017,7 @@
               <w:szCs w:val="22"/>
             </w:rPr>
           </w:pPr>
-          <w:hyperlink w:anchor="_Toc192260751" w:history="1">
+          <w:hyperlink w:anchor="_Toc192768375" w:history="1">
             <w:r>
               <w:rPr>
                 <w:rStyle w:val="Hyperlink"/>
@@ -1179,7 +1179,7 @@
                 <w:noProof/>
                 <w:webHidden/>
               </w:rPr>
-              <w:instrText xml:space="preserve"> PAGEREF _Toc192260751 \h </w:instrText>
+              <w:instrText xml:space="preserve"> PAGEREF _Toc192768375 \h </w:instrText>
             </w:r>
             <w:r>
               <w:rPr>
@@ -1200,405 +1200,6 @@
                 <w:webHidden/>
               </w:rPr>
               <w:t>4</w:t>
-            </w:r>
-            <w:r>
-              <w:rPr>
-                <w:noProof/>
-                <w:webHidden/>
-              </w:rPr>
-              <w:fldChar w:fldCharType="end"/>
-            </w:r>
-          </w:hyperlink>
-        </w:p>
-        <w:p>
-          <w:pPr>
-            <w:pStyle w:val="TOC1"/>
-            <w:tabs>
-              <w:tab w:val="right" w:leader="dot" w:pos="10310"/>
-            </w:tabs>
-            <w:rPr>
-              <w:rFonts w:asciiTheme="minorHAnsi" w:eastAsiaTheme="minorEastAsia" w:hAnsiTheme="minorHAnsi" w:cstheme="minorBidi"/>
-              <w:b w:val="0"/>
-              <w:bCs w:val="0"/>
-              <w:noProof/>
-              <w:sz w:val="22"/>
-              <w:szCs w:val="22"/>
-            </w:rPr>
-          </w:pPr>
-          <w:hyperlink w:anchor="_Toc192260752" w:history="1">
-            <w:r>
-              <w:rPr>
-                <w:rStyle w:val="Hyperlink"/>
-                <w:noProof/>
-              </w:rPr>
-              <w:t>Importing</w:t>
-            </w:r>
-            <w:r>
-              <w:rPr>
-                <w:rStyle w:val="Hyperlink"/>
-                <w:noProof/>
-                <w:spacing w:val="-3"/>
-              </w:rPr>
-              <w:t xml:space="preserve"> </w:t>
-            </w:r>
-            <w:r>
-              <w:rPr>
-                <w:rStyle w:val="Hyperlink"/>
-                <w:noProof/>
-              </w:rPr>
-              <w:t>meta-data</w:t>
-            </w:r>
-            <w:r>
-              <w:rPr>
-                <w:rStyle w:val="Hyperlink"/>
-                <w:noProof/>
-                <w:spacing w:val="-6"/>
-              </w:rPr>
-              <w:t xml:space="preserve"> </w:t>
-            </w:r>
-            <w:r>
-              <w:rPr>
-                <w:rStyle w:val="Hyperlink"/>
-                <w:noProof/>
-              </w:rPr>
-              <w:t>and</w:t>
-            </w:r>
-            <w:r>
-              <w:rPr>
-                <w:rStyle w:val="Hyperlink"/>
-                <w:noProof/>
-                <w:spacing w:val="-3"/>
-              </w:rPr>
-              <w:t xml:space="preserve"> </w:t>
-            </w:r>
-            <w:r>
-              <w:rPr>
-                <w:rStyle w:val="Hyperlink"/>
-                <w:noProof/>
-              </w:rPr>
-              <w:t>services</w:t>
-            </w:r>
-            <w:r>
-              <w:rPr>
-                <w:noProof/>
-                <w:webHidden/>
-              </w:rPr>
-              <w:tab/>
-            </w:r>
-            <w:r>
-              <w:rPr>
-                <w:noProof/>
-                <w:webHidden/>
-              </w:rPr>
-              <w:fldChar w:fldCharType="begin"/>
-            </w:r>
-            <w:r>
-              <w:rPr>
-                <w:noProof/>
-                <w:webHidden/>
-              </w:rPr>
-              <w:instrText xml:space="preserve"> PAGEREF _Toc192260752 \h </w:instrText>
-            </w:r>
-            <w:r>
-              <w:rPr>
-                <w:noProof/>
-                <w:webHidden/>
-              </w:rPr>
-            </w:r>
-            <w:r>
-              <w:rPr>
-                <w:noProof/>
-                <w:webHidden/>
-              </w:rPr>
-              <w:fldChar w:fldCharType="separate"/>
-            </w:r>
-            <w:r>
-              <w:rPr>
-                <w:noProof/>
-                <w:webHidden/>
-              </w:rPr>
-              <w:t>6</w:t>
-            </w:r>
-            <w:r>
-              <w:rPr>
-                <w:noProof/>
-                <w:webHidden/>
-              </w:rPr>
-              <w:fldChar w:fldCharType="end"/>
-            </w:r>
-          </w:hyperlink>
-        </w:p>
-        <w:p>
-          <w:pPr>
-            <w:pStyle w:val="TOC2"/>
-            <w:tabs>
-              <w:tab w:val="right" w:leader="dot" w:pos="10310"/>
-            </w:tabs>
-            <w:rPr>
-              <w:rFonts w:asciiTheme="minorHAnsi" w:eastAsiaTheme="minorEastAsia" w:hAnsiTheme="minorHAnsi" w:cstheme="minorBidi"/>
-              <w:i w:val="0"/>
-              <w:iCs w:val="0"/>
-              <w:noProof/>
-              <w:sz w:val="22"/>
-              <w:szCs w:val="22"/>
-            </w:rPr>
-          </w:pPr>
-          <w:hyperlink w:anchor="_Toc192260753" w:history="1">
-            <w:r>
-              <w:rPr>
-                <w:rStyle w:val="Hyperlink"/>
-                <w:noProof/>
-              </w:rPr>
-              <w:t>Configuration</w:t>
-            </w:r>
-            <w:r>
-              <w:rPr>
-                <w:noProof/>
-                <w:webHidden/>
-              </w:rPr>
-              <w:tab/>
-            </w:r>
-            <w:r>
-              <w:rPr>
-                <w:noProof/>
-                <w:webHidden/>
-              </w:rPr>
-              <w:fldChar w:fldCharType="begin"/>
-            </w:r>
-            <w:r>
-              <w:rPr>
-                <w:noProof/>
-                <w:webHidden/>
-              </w:rPr>
-              <w:instrText xml:space="preserve"> PAGEREF _Toc192260753 \h </w:instrText>
-            </w:r>
-            <w:r>
-              <w:rPr>
-                <w:noProof/>
-                <w:webHidden/>
-              </w:rPr>
-            </w:r>
-            <w:r>
-              <w:rPr>
-                <w:noProof/>
-                <w:webHidden/>
-              </w:rPr>
-              <w:fldChar w:fldCharType="separate"/>
-            </w:r>
-            <w:r>
-              <w:rPr>
-                <w:noProof/>
-                <w:webHidden/>
-              </w:rPr>
-              <w:t>7</w:t>
-            </w:r>
-            <w:r>
-              <w:rPr>
-                <w:noProof/>
-                <w:webHidden/>
-              </w:rPr>
-              <w:fldChar w:fldCharType="end"/>
-            </w:r>
-          </w:hyperlink>
-        </w:p>
-        <w:p>
-          <w:pPr>
-            <w:pStyle w:val="TOC1"/>
-            <w:tabs>
-              <w:tab w:val="right" w:leader="dot" w:pos="10310"/>
-            </w:tabs>
-            <w:rPr>
-              <w:rFonts w:asciiTheme="minorHAnsi" w:eastAsiaTheme="minorEastAsia" w:hAnsiTheme="minorHAnsi" w:cstheme="minorBidi"/>
-              <w:b w:val="0"/>
-              <w:bCs w:val="0"/>
-              <w:noProof/>
-              <w:sz w:val="22"/>
-              <w:szCs w:val="22"/>
-            </w:rPr>
-          </w:pPr>
-          <w:hyperlink w:anchor="_Toc192260754" w:history="1">
-            <w:r>
-              <w:rPr>
-                <w:rStyle w:val="Hyperlink"/>
-                <w:noProof/>
-              </w:rPr>
-              <w:t>Configuring</w:t>
-            </w:r>
-            <w:r>
-              <w:rPr>
-                <w:rStyle w:val="Hyperlink"/>
-                <w:noProof/>
-                <w:spacing w:val="-3"/>
-              </w:rPr>
-              <w:t xml:space="preserve"> </w:t>
-            </w:r>
-            <w:r>
-              <w:rPr>
-                <w:rStyle w:val="Hyperlink"/>
-                <w:noProof/>
-              </w:rPr>
-              <w:t>Cloudinary</w:t>
-            </w:r>
-            <w:r>
-              <w:rPr>
-                <w:rStyle w:val="Hyperlink"/>
-                <w:noProof/>
-                <w:spacing w:val="-5"/>
-              </w:rPr>
-              <w:t xml:space="preserve"> </w:t>
-            </w:r>
-            <w:r>
-              <w:rPr>
-                <w:rStyle w:val="Hyperlink"/>
-                <w:noProof/>
-              </w:rPr>
-              <w:t>credentials</w:t>
-            </w:r>
-            <w:r>
-              <w:rPr>
-                <w:rStyle w:val="Hyperlink"/>
-                <w:noProof/>
-                <w:spacing w:val="-3"/>
-              </w:rPr>
-              <w:t xml:space="preserve"> </w:t>
-            </w:r>
-            <w:r>
-              <w:rPr>
-                <w:rStyle w:val="Hyperlink"/>
-                <w:noProof/>
-              </w:rPr>
-              <w:t>and</w:t>
-            </w:r>
-            <w:r>
-              <w:rPr>
-                <w:rStyle w:val="Hyperlink"/>
-                <w:noProof/>
-                <w:spacing w:val="-3"/>
-              </w:rPr>
-              <w:t xml:space="preserve"> </w:t>
-            </w:r>
-            <w:r>
-              <w:rPr>
-                <w:rStyle w:val="Hyperlink"/>
-                <w:noProof/>
-              </w:rPr>
-              <w:t>other</w:t>
-            </w:r>
-            <w:r>
-              <w:rPr>
-                <w:rStyle w:val="Hyperlink"/>
-                <w:noProof/>
-                <w:spacing w:val="-3"/>
-              </w:rPr>
-              <w:t xml:space="preserve"> </w:t>
-            </w:r>
-            <w:r>
-              <w:rPr>
-                <w:rStyle w:val="Hyperlink"/>
-                <w:noProof/>
-              </w:rPr>
-              <w:t>settings</w:t>
-            </w:r>
-            <w:r>
-              <w:rPr>
-                <w:rStyle w:val="Hyperlink"/>
-                <w:noProof/>
-                <w:spacing w:val="-3"/>
-              </w:rPr>
-              <w:t xml:space="preserve"> </w:t>
-            </w:r>
-            <w:r>
-              <w:rPr>
-                <w:rStyle w:val="Hyperlink"/>
-                <w:noProof/>
-              </w:rPr>
-              <w:t>in</w:t>
-            </w:r>
-            <w:r>
-              <w:rPr>
-                <w:rStyle w:val="Hyperlink"/>
-                <w:noProof/>
-                <w:spacing w:val="-3"/>
-              </w:rPr>
-              <w:t xml:space="preserve"> </w:t>
-            </w:r>
-            <w:r>
-              <w:rPr>
-                <w:rStyle w:val="Hyperlink"/>
-                <w:noProof/>
-              </w:rPr>
-              <w:t>the</w:t>
-            </w:r>
-            <w:r>
-              <w:rPr>
-                <w:rStyle w:val="Hyperlink"/>
-                <w:noProof/>
-                <w:spacing w:val="-4"/>
-              </w:rPr>
-              <w:t xml:space="preserve"> </w:t>
-            </w:r>
-            <w:r>
-              <w:rPr>
-                <w:rStyle w:val="Hyperlink"/>
-                <w:noProof/>
-              </w:rPr>
-              <w:t>Business</w:t>
-            </w:r>
-            <w:r>
-              <w:rPr>
-                <w:rStyle w:val="Hyperlink"/>
-                <w:noProof/>
-                <w:spacing w:val="-3"/>
-              </w:rPr>
-              <w:t xml:space="preserve"> </w:t>
-            </w:r>
-            <w:r>
-              <w:rPr>
-                <w:rStyle w:val="Hyperlink"/>
-                <w:noProof/>
-              </w:rPr>
-              <w:t>Manager</w:t>
-            </w:r>
-            <w:r>
-              <w:rPr>
-                <w:noProof/>
-                <w:webHidden/>
-              </w:rPr>
-              <w:tab/>
-            </w:r>
-            <w:r>
-              <w:rPr>
-                <w:noProof/>
-                <w:webHidden/>
-              </w:rPr>
-              <w:fldChar w:fldCharType="begin"/>
-            </w:r>
-            <w:r>
-              <w:rPr>
-                <w:noProof/>
-                <w:webHidden/>
-              </w:rPr>
-              <w:instrText xml:space="preserve"> PAGEREF _Toc192260754 \h </w:instrText>
-            </w:r>
-            <w:r>
-              <w:rPr>
-                <w:noProof/>
-                <w:webHidden/>
-              </w:rPr>
-            </w:r>
-            <w:r>
-              <w:rPr>
-                <w:noProof/>
-                <w:webHidden/>
-              </w:rPr>
-              <w:fldChar w:fldCharType="separate"/>
-            </w:r>
-            <w:r>
-              <w:rPr>
-                <w:noProof/>
-                <w:webHidden/>
-              </w:rPr>
-              <w:t>7</w:t>
             </w:r>
             <w:r>
               <w:rPr>
@@ -1625,7 +1226,7 @@
               <w:szCs w:val="22"/>
             </w:rPr>
           </w:pPr>
-          <w:hyperlink w:anchor="_Toc192260755" w:history="1">
+          <w:hyperlink w:anchor="_Toc192768376" w:history="1">
             <w:r>
               <w:rPr>
                 <w:rStyle w:val="Hyperlink"/>
@@ -1650,7 +1251,7 @@
                 <w:rStyle w:val="Hyperlink"/>
                 <w:noProof/>
               </w:rPr>
-              <w:t>Allowing access to Business Manager endpoints</w:t>
+              <w:t>Importing meta-data and services</w:t>
             </w:r>
             <w:r>
               <w:rPr>
@@ -1671,7 +1272,288 @@
                 <w:noProof/>
                 <w:webHidden/>
               </w:rPr>
-              <w:instrText xml:space="preserve"> PAGEREF _Toc192260755 \h </w:instrText>
+              <w:instrText xml:space="preserve"> PAGEREF _Toc192768376 \h </w:instrText>
+            </w:r>
+            <w:r>
+              <w:rPr>
+                <w:noProof/>
+                <w:webHidden/>
+              </w:rPr>
+            </w:r>
+            <w:r>
+              <w:rPr>
+                <w:noProof/>
+                <w:webHidden/>
+              </w:rPr>
+              <w:fldChar w:fldCharType="separate"/>
+            </w:r>
+            <w:r>
+              <w:rPr>
+                <w:noProof/>
+                <w:webHidden/>
+              </w:rPr>
+              <w:t>6</w:t>
+            </w:r>
+            <w:r>
+              <w:rPr>
+                <w:noProof/>
+                <w:webHidden/>
+              </w:rPr>
+              <w:fldChar w:fldCharType="end"/>
+            </w:r>
+          </w:hyperlink>
+        </w:p>
+        <w:p>
+          <w:pPr>
+            <w:pStyle w:val="TOC2"/>
+            <w:tabs>
+              <w:tab w:val="right" w:leader="dot" w:pos="10310"/>
+            </w:tabs>
+            <w:rPr>
+              <w:rFonts w:asciiTheme="minorHAnsi" w:eastAsiaTheme="minorEastAsia" w:hAnsiTheme="minorHAnsi" w:cstheme="minorBidi"/>
+              <w:i w:val="0"/>
+              <w:iCs w:val="0"/>
+              <w:noProof/>
+              <w:sz w:val="22"/>
+              <w:szCs w:val="22"/>
+            </w:rPr>
+          </w:pPr>
+          <w:hyperlink w:anchor="_Toc192768377" w:history="1">
+            <w:r>
+              <w:rPr>
+                <w:rStyle w:val="Hyperlink"/>
+                <w:noProof/>
+              </w:rPr>
+              <w:t>Configuration</w:t>
+            </w:r>
+            <w:r>
+              <w:rPr>
+                <w:noProof/>
+                <w:webHidden/>
+              </w:rPr>
+              <w:tab/>
+            </w:r>
+            <w:r>
+              <w:rPr>
+                <w:noProof/>
+                <w:webHidden/>
+              </w:rPr>
+              <w:fldChar w:fldCharType="begin"/>
+            </w:r>
+            <w:r>
+              <w:rPr>
+                <w:noProof/>
+                <w:webHidden/>
+              </w:rPr>
+              <w:instrText xml:space="preserve"> PAGEREF _Toc192768377 \h </w:instrText>
+            </w:r>
+            <w:r>
+              <w:rPr>
+                <w:noProof/>
+                <w:webHidden/>
+              </w:rPr>
+            </w:r>
+            <w:r>
+              <w:rPr>
+                <w:noProof/>
+                <w:webHidden/>
+              </w:rPr>
+              <w:fldChar w:fldCharType="separate"/>
+            </w:r>
+            <w:r>
+              <w:rPr>
+                <w:noProof/>
+                <w:webHidden/>
+              </w:rPr>
+              <w:t>7</w:t>
+            </w:r>
+            <w:r>
+              <w:rPr>
+                <w:noProof/>
+                <w:webHidden/>
+              </w:rPr>
+              <w:fldChar w:fldCharType="end"/>
+            </w:r>
+          </w:hyperlink>
+        </w:p>
+        <w:p>
+          <w:pPr>
+            <w:pStyle w:val="TOC1"/>
+            <w:tabs>
+              <w:tab w:val="right" w:leader="dot" w:pos="10310"/>
+            </w:tabs>
+            <w:rPr>
+              <w:rFonts w:asciiTheme="minorHAnsi" w:eastAsiaTheme="minorEastAsia" w:hAnsiTheme="minorHAnsi" w:cstheme="minorBidi"/>
+              <w:b w:val="0"/>
+              <w:bCs w:val="0"/>
+              <w:noProof/>
+              <w:sz w:val="22"/>
+              <w:szCs w:val="22"/>
+            </w:rPr>
+          </w:pPr>
+          <w:hyperlink w:anchor="_Toc192768378" w:history="1">
+            <w:r>
+              <w:rPr>
+                <w:rStyle w:val="Hyperlink"/>
+                <w:noProof/>
+              </w:rPr>
+              <w:t>Configuring</w:t>
+            </w:r>
+            <w:r>
+              <w:rPr>
+                <w:rStyle w:val="Hyperlink"/>
+                <w:noProof/>
+                <w:spacing w:val="-3"/>
+              </w:rPr>
+              <w:t xml:space="preserve"> </w:t>
+            </w:r>
+            <w:r>
+              <w:rPr>
+                <w:rStyle w:val="Hyperlink"/>
+                <w:noProof/>
+              </w:rPr>
+              <w:t>Cloudinary</w:t>
+            </w:r>
+            <w:r>
+              <w:rPr>
+                <w:rStyle w:val="Hyperlink"/>
+                <w:noProof/>
+                <w:spacing w:val="-5"/>
+              </w:rPr>
+              <w:t xml:space="preserve"> </w:t>
+            </w:r>
+            <w:r>
+              <w:rPr>
+                <w:rStyle w:val="Hyperlink"/>
+                <w:noProof/>
+              </w:rPr>
+              <w:t>credentials</w:t>
+            </w:r>
+            <w:r>
+              <w:rPr>
+                <w:rStyle w:val="Hyperlink"/>
+                <w:noProof/>
+                <w:spacing w:val="-3"/>
+              </w:rPr>
+              <w:t xml:space="preserve"> </w:t>
+            </w:r>
+            <w:r>
+              <w:rPr>
+                <w:rStyle w:val="Hyperlink"/>
+                <w:noProof/>
+              </w:rPr>
+              <w:t>and</w:t>
+            </w:r>
+            <w:r>
+              <w:rPr>
+                <w:rStyle w:val="Hyperlink"/>
+                <w:noProof/>
+                <w:spacing w:val="-3"/>
+              </w:rPr>
+              <w:t xml:space="preserve"> </w:t>
+            </w:r>
+            <w:r>
+              <w:rPr>
+                <w:rStyle w:val="Hyperlink"/>
+                <w:noProof/>
+              </w:rPr>
+              <w:t>other</w:t>
+            </w:r>
+            <w:r>
+              <w:rPr>
+                <w:rStyle w:val="Hyperlink"/>
+                <w:noProof/>
+                <w:spacing w:val="-3"/>
+              </w:rPr>
+              <w:t xml:space="preserve"> </w:t>
+            </w:r>
+            <w:r>
+              <w:rPr>
+                <w:rStyle w:val="Hyperlink"/>
+                <w:noProof/>
+              </w:rPr>
+              <w:t>settings</w:t>
+            </w:r>
+            <w:r>
+              <w:rPr>
+                <w:rStyle w:val="Hyperlink"/>
+                <w:noProof/>
+                <w:spacing w:val="-3"/>
+              </w:rPr>
+              <w:t xml:space="preserve"> </w:t>
+            </w:r>
+            <w:r>
+              <w:rPr>
+                <w:rStyle w:val="Hyperlink"/>
+                <w:noProof/>
+              </w:rPr>
+              <w:t>in</w:t>
+            </w:r>
+            <w:r>
+              <w:rPr>
+                <w:rStyle w:val="Hyperlink"/>
+                <w:noProof/>
+                <w:spacing w:val="-3"/>
+              </w:rPr>
+              <w:t xml:space="preserve"> </w:t>
+            </w:r>
+            <w:r>
+              <w:rPr>
+                <w:rStyle w:val="Hyperlink"/>
+                <w:noProof/>
+              </w:rPr>
+              <w:t>the</w:t>
+            </w:r>
+            <w:r>
+              <w:rPr>
+                <w:rStyle w:val="Hyperlink"/>
+                <w:noProof/>
+                <w:spacing w:val="-4"/>
+              </w:rPr>
+              <w:t xml:space="preserve"> </w:t>
+            </w:r>
+            <w:r>
+              <w:rPr>
+                <w:rStyle w:val="Hyperlink"/>
+                <w:noProof/>
+              </w:rPr>
+              <w:t>Business</w:t>
+            </w:r>
+            <w:r>
+              <w:rPr>
+                <w:rStyle w:val="Hyperlink"/>
+                <w:noProof/>
+                <w:spacing w:val="-3"/>
+              </w:rPr>
+              <w:t xml:space="preserve"> </w:t>
+            </w:r>
+            <w:r>
+              <w:rPr>
+                <w:rStyle w:val="Hyperlink"/>
+                <w:noProof/>
+              </w:rPr>
+              <w:t>Manager</w:t>
+            </w:r>
+            <w:r>
+              <w:rPr>
+                <w:noProof/>
+                <w:webHidden/>
+              </w:rPr>
+              <w:tab/>
+            </w:r>
+            <w:r>
+              <w:rPr>
+                <w:noProof/>
+                <w:webHidden/>
+              </w:rPr>
+              <w:fldChar w:fldCharType="begin"/>
+            </w:r>
+            <w:r>
+              <w:rPr>
+                <w:noProof/>
+                <w:webHidden/>
+              </w:rPr>
+              <w:instrText xml:space="preserve"> PAGEREF _Toc192768378 \h </w:instrText>
             </w:r>
             <w:r>
               <w:rPr>
@@ -1718,14 +1600,14 @@
               <w:szCs w:val="22"/>
             </w:rPr>
           </w:pPr>
-          <w:hyperlink w:anchor="_Toc192260756" w:history="1">
+          <w:hyperlink w:anchor="_Toc192768379" w:history="1">
             <w:r>
               <w:rPr>
                 <w:rStyle w:val="Hyperlink"/>
                 <w:noProof/>
                 <w:spacing w:val="-1"/>
               </w:rPr>
-              <w:t>4.</w:t>
+              <w:t>3.</w:t>
             </w:r>
             <w:r>
               <w:rPr>
@@ -1743,22 +1625,7 @@
                 <w:rStyle w:val="Hyperlink"/>
                 <w:noProof/>
               </w:rPr>
-              <w:t>User</w:t>
-            </w:r>
-            <w:r>
-              <w:rPr>
-                <w:rStyle w:val="Hyperlink"/>
-                <w:noProof/>
-                <w:spacing w:val="-3"/>
-              </w:rPr>
-              <w:t xml:space="preserve"> </w:t>
-            </w:r>
-            <w:r>
-              <w:rPr>
-                <w:rStyle w:val="Hyperlink"/>
-                <w:noProof/>
-              </w:rPr>
-              <w:t>Guide</w:t>
+              <w:t>Allowing access to Business Manager endpoints</w:t>
             </w:r>
             <w:r>
               <w:rPr>
@@ -1779,7 +1646,7 @@
                 <w:noProof/>
                 <w:webHidden/>
               </w:rPr>
-              <w:instrText xml:space="preserve"> PAGEREF _Toc192260756 \h </w:instrText>
+              <w:instrText xml:space="preserve"> PAGEREF _Toc192768379 \h </w:instrText>
             </w:r>
             <w:r>
               <w:rPr>
@@ -1799,95 +1666,7 @@
                 <w:noProof/>
                 <w:webHidden/>
               </w:rPr>
-              <w:t>10</w:t>
-            </w:r>
-            <w:r>
-              <w:rPr>
-                <w:noProof/>
-                <w:webHidden/>
-              </w:rPr>
-              <w:fldChar w:fldCharType="end"/>
-            </w:r>
-          </w:hyperlink>
-        </w:p>
-        <w:p>
-          <w:pPr>
-            <w:pStyle w:val="TOC2"/>
-            <w:tabs>
-              <w:tab w:val="right" w:leader="dot" w:pos="10310"/>
-            </w:tabs>
-            <w:rPr>
-              <w:rFonts w:asciiTheme="minorHAnsi" w:eastAsiaTheme="minorEastAsia" w:hAnsiTheme="minorHAnsi" w:cstheme="minorBidi"/>
-              <w:i w:val="0"/>
-              <w:iCs w:val="0"/>
-              <w:noProof/>
-              <w:sz w:val="22"/>
-              <w:szCs w:val="22"/>
-            </w:rPr>
-          </w:pPr>
-          <w:hyperlink w:anchor="_Toc192260757" w:history="1">
-            <w:r>
-              <w:rPr>
-                <w:rStyle w:val="Hyperlink"/>
-                <w:noProof/>
-              </w:rPr>
-              <w:t>Storefront</w:t>
-            </w:r>
-            <w:r>
-              <w:rPr>
-                <w:rStyle w:val="Hyperlink"/>
-                <w:noProof/>
-                <w:spacing w:val="-12"/>
-              </w:rPr>
-              <w:t xml:space="preserve"> </w:t>
-            </w:r>
-            <w:r>
-              <w:rPr>
-                <w:rStyle w:val="Hyperlink"/>
-                <w:noProof/>
-              </w:rPr>
-              <w:t>Functionality</w:t>
-            </w:r>
-            <w:r>
-              <w:rPr>
-                <w:noProof/>
-                <w:webHidden/>
-              </w:rPr>
-              <w:tab/>
-            </w:r>
-            <w:r>
-              <w:rPr>
-                <w:noProof/>
-                <w:webHidden/>
-              </w:rPr>
-              <w:fldChar w:fldCharType="begin"/>
-            </w:r>
-            <w:r>
-              <w:rPr>
-                <w:noProof/>
-                <w:webHidden/>
-              </w:rPr>
-              <w:instrText xml:space="preserve"> PAGEREF _Toc192260757 \h </w:instrText>
-            </w:r>
-            <w:r>
-              <w:rPr>
-                <w:noProof/>
-                <w:webHidden/>
-              </w:rPr>
-            </w:r>
-            <w:r>
-              <w:rPr>
-                <w:noProof/>
-                <w:webHidden/>
-              </w:rPr>
-              <w:fldChar w:fldCharType="separate"/>
-            </w:r>
-            <w:r>
-              <w:rPr>
-                <w:noProof/>
-                <w:webHidden/>
-              </w:rPr>
-              <w:t>10</w:t>
+              <w:t>7</w:t>
             </w:r>
             <w:r>
               <w:rPr>
@@ -1914,14 +1693,14 @@
               <w:szCs w:val="22"/>
             </w:rPr>
           </w:pPr>
-          <w:hyperlink w:anchor="_Toc192260758" w:history="1">
+          <w:hyperlink w:anchor="_Toc192768380" w:history="1">
             <w:r>
               <w:rPr>
                 <w:rStyle w:val="Hyperlink"/>
                 <w:noProof/>
                 <w:spacing w:val="-1"/>
               </w:rPr>
-              <w:t>5.</w:t>
+              <w:t>4.</w:t>
             </w:r>
             <w:r>
               <w:rPr>
@@ -1939,13 +1718,13 @@
                 <w:rStyle w:val="Hyperlink"/>
                 <w:noProof/>
               </w:rPr>
-              <w:t>Testing</w:t>
+              <w:t>User</w:t>
             </w:r>
             <w:r>
               <w:rPr>
                 <w:rStyle w:val="Hyperlink"/>
                 <w:noProof/>
-                <w:spacing w:val="-6"/>
+                <w:spacing w:val="-3"/>
               </w:rPr>
               <w:t xml:space="preserve"> </w:t>
             </w:r>
@@ -1954,7 +1733,7 @@
                 <w:rStyle w:val="Hyperlink"/>
                 <w:noProof/>
               </w:rPr>
-              <w:t>Status</w:t>
+              <w:t>Guide</w:t>
             </w:r>
             <w:r>
               <w:rPr>
@@ -1975,7 +1754,95 @@
                 <w:noProof/>
                 <w:webHidden/>
               </w:rPr>
-              <w:instrText xml:space="preserve"> PAGEREF _Toc192260758 \h </w:instrText>
+              <w:instrText xml:space="preserve"> PAGEREF _Toc192768380 \h </w:instrText>
+            </w:r>
+            <w:r>
+              <w:rPr>
+                <w:noProof/>
+                <w:webHidden/>
+              </w:rPr>
+            </w:r>
+            <w:r>
+              <w:rPr>
+                <w:noProof/>
+                <w:webHidden/>
+              </w:rPr>
+              <w:fldChar w:fldCharType="separate"/>
+            </w:r>
+            <w:r>
+              <w:rPr>
+                <w:noProof/>
+                <w:webHidden/>
+              </w:rPr>
+              <w:t>10</w:t>
+            </w:r>
+            <w:r>
+              <w:rPr>
+                <w:noProof/>
+                <w:webHidden/>
+              </w:rPr>
+              <w:fldChar w:fldCharType="end"/>
+            </w:r>
+          </w:hyperlink>
+        </w:p>
+        <w:p>
+          <w:pPr>
+            <w:pStyle w:val="TOC2"/>
+            <w:tabs>
+              <w:tab w:val="right" w:leader="dot" w:pos="10310"/>
+            </w:tabs>
+            <w:rPr>
+              <w:rFonts w:asciiTheme="minorHAnsi" w:eastAsiaTheme="minorEastAsia" w:hAnsiTheme="minorHAnsi" w:cstheme="minorBidi"/>
+              <w:i w:val="0"/>
+              <w:iCs w:val="0"/>
+              <w:noProof/>
+              <w:sz w:val="22"/>
+              <w:szCs w:val="22"/>
+            </w:rPr>
+          </w:pPr>
+          <w:hyperlink w:anchor="_Toc192768381" w:history="1">
+            <w:r>
+              <w:rPr>
+                <w:rStyle w:val="Hyperlink"/>
+                <w:noProof/>
+              </w:rPr>
+              <w:t>Storefront</w:t>
+            </w:r>
+            <w:r>
+              <w:rPr>
+                <w:rStyle w:val="Hyperlink"/>
+                <w:noProof/>
+                <w:spacing w:val="-12"/>
+              </w:rPr>
+              <w:t xml:space="preserve"> </w:t>
+            </w:r>
+            <w:r>
+              <w:rPr>
+                <w:rStyle w:val="Hyperlink"/>
+                <w:noProof/>
+              </w:rPr>
+              <w:t>Functionality</w:t>
+            </w:r>
+            <w:r>
+              <w:rPr>
+                <w:noProof/>
+                <w:webHidden/>
+              </w:rPr>
+              <w:tab/>
+            </w:r>
+            <w:r>
+              <w:rPr>
+                <w:noProof/>
+                <w:webHidden/>
+              </w:rPr>
+              <w:fldChar w:fldCharType="begin"/>
+            </w:r>
+            <w:r>
+              <w:rPr>
+                <w:noProof/>
+                <w:webHidden/>
+              </w:rPr>
+              <w:instrText xml:space="preserve"> PAGEREF _Toc192768381 \h </w:instrText>
             </w:r>
             <w:r>
               <w:rPr>
@@ -2022,14 +1889,14 @@
               <w:szCs w:val="22"/>
             </w:rPr>
           </w:pPr>
-          <w:hyperlink w:anchor="_Toc192260759" w:history="1">
+          <w:hyperlink w:anchor="_Toc192768382" w:history="1">
             <w:r>
               <w:rPr>
                 <w:rStyle w:val="Hyperlink"/>
                 <w:noProof/>
                 <w:spacing w:val="-1"/>
               </w:rPr>
-              <w:t>6.</w:t>
+              <w:t>5.</w:t>
             </w:r>
             <w:r>
               <w:rPr>
@@ -2047,13 +1914,13 @@
                 <w:rStyle w:val="Hyperlink"/>
                 <w:noProof/>
               </w:rPr>
-              <w:t>Operations,</w:t>
+              <w:t>Testing</w:t>
             </w:r>
             <w:r>
               <w:rPr>
                 <w:rStyle w:val="Hyperlink"/>
                 <w:noProof/>
-                <w:spacing w:val="-12"/>
+                <w:spacing w:val="-6"/>
               </w:rPr>
               <w:t xml:space="preserve"> </w:t>
             </w:r>
@@ -2062,7 +1929,7 @@
                 <w:rStyle w:val="Hyperlink"/>
                 <w:noProof/>
               </w:rPr>
-              <w:t>Maintenance</w:t>
+              <w:t>Status</w:t>
             </w:r>
             <w:r>
               <w:rPr>
@@ -2083,153 +1950,7 @@
                 <w:noProof/>
                 <w:webHidden/>
               </w:rPr>
-              <w:instrText xml:space="preserve"> PAGEREF _Toc192260759 \h </w:instrText>
-            </w:r>
-            <w:r>
-              <w:rPr>
-                <w:noProof/>
-                <w:webHidden/>
-              </w:rPr>
-            </w:r>
-            <w:r>
-              <w:rPr>
-                <w:noProof/>
-                <w:webHidden/>
-              </w:rPr>
-              <w:fldChar w:fldCharType="separate"/>
-            </w:r>
-            <w:r>
-              <w:rPr>
-                <w:noProof/>
-                <w:webHidden/>
-              </w:rPr>
-              <w:t>10</w:t>
-            </w:r>
-            <w:r>
-              <w:rPr>
-                <w:noProof/>
-                <w:webHidden/>
-              </w:rPr>
-              <w:fldChar w:fldCharType="end"/>
-            </w:r>
-          </w:hyperlink>
-        </w:p>
-        <w:p>
-          <w:pPr>
-            <w:pStyle w:val="TOC2"/>
-            <w:tabs>
-              <w:tab w:val="right" w:leader="dot" w:pos="10310"/>
-            </w:tabs>
-            <w:rPr>
-              <w:rFonts w:asciiTheme="minorHAnsi" w:eastAsiaTheme="minorEastAsia" w:hAnsiTheme="minorHAnsi" w:cstheme="minorBidi"/>
-              <w:i w:val="0"/>
-              <w:iCs w:val="0"/>
-              <w:noProof/>
-              <w:sz w:val="22"/>
-              <w:szCs w:val="22"/>
-            </w:rPr>
-          </w:pPr>
-          <w:hyperlink w:anchor="_Toc192260760" w:history="1">
-            <w:r>
-              <w:rPr>
-                <w:rStyle w:val="Hyperlink"/>
-                <w:noProof/>
-              </w:rPr>
-              <w:t>Availability</w:t>
-            </w:r>
-            <w:r>
-              <w:rPr>
-                <w:noProof/>
-                <w:webHidden/>
-              </w:rPr>
-              <w:tab/>
-            </w:r>
-            <w:r>
-              <w:rPr>
-                <w:noProof/>
-                <w:webHidden/>
-              </w:rPr>
-              <w:fldChar w:fldCharType="begin"/>
-            </w:r>
-            <w:r>
-              <w:rPr>
-                <w:noProof/>
-                <w:webHidden/>
-              </w:rPr>
-              <w:instrText xml:space="preserve"> PAGEREF _Toc192260760 \h </w:instrText>
-            </w:r>
-            <w:r>
-              <w:rPr>
-                <w:noProof/>
-                <w:webHidden/>
-              </w:rPr>
-            </w:r>
-            <w:r>
-              <w:rPr>
-                <w:noProof/>
-                <w:webHidden/>
-              </w:rPr>
-              <w:fldChar w:fldCharType="separate"/>
-            </w:r>
-            <w:r>
-              <w:rPr>
-                <w:noProof/>
-                <w:webHidden/>
-              </w:rPr>
-              <w:t>10</w:t>
-            </w:r>
-            <w:r>
-              <w:rPr>
-                <w:noProof/>
-                <w:webHidden/>
-              </w:rPr>
-              <w:fldChar w:fldCharType="end"/>
-            </w:r>
-          </w:hyperlink>
-        </w:p>
-        <w:p>
-          <w:pPr>
-            <w:pStyle w:val="TOC2"/>
-            <w:tabs>
-              <w:tab w:val="right" w:leader="dot" w:pos="10310"/>
-            </w:tabs>
-            <w:rPr>
-              <w:rFonts w:asciiTheme="minorHAnsi" w:eastAsiaTheme="minorEastAsia" w:hAnsiTheme="minorHAnsi" w:cstheme="minorBidi"/>
-              <w:i w:val="0"/>
-              <w:iCs w:val="0"/>
-              <w:noProof/>
-              <w:sz w:val="22"/>
-              <w:szCs w:val="22"/>
-            </w:rPr>
-          </w:pPr>
-          <w:hyperlink w:anchor="_Toc192260761" w:history="1">
-            <w:r>
-              <w:rPr>
-                <w:rStyle w:val="Hyperlink"/>
-                <w:noProof/>
-              </w:rPr>
-              <w:t>Support</w:t>
-            </w:r>
-            <w:r>
-              <w:rPr>
-                <w:noProof/>
-                <w:webHidden/>
-              </w:rPr>
-              <w:tab/>
-            </w:r>
-            <w:r>
-              <w:rPr>
-                <w:noProof/>
-                <w:webHidden/>
-              </w:rPr>
-              <w:fldChar w:fldCharType="begin"/>
-            </w:r>
-            <w:r>
-              <w:rPr>
-                <w:noProof/>
-                <w:webHidden/>
-              </w:rPr>
-              <w:instrText xml:space="preserve"> PAGEREF _Toc192260761 \h </w:instrText>
+              <w:instrText xml:space="preserve"> PAGEREF _Toc192768382 \h </w:instrText>
             </w:r>
             <w:r>
               <w:rPr>
@@ -2276,14 +1997,14 @@
               <w:szCs w:val="22"/>
             </w:rPr>
           </w:pPr>
-          <w:hyperlink w:anchor="_Toc192260762" w:history="1">
+          <w:hyperlink w:anchor="_Toc192768383" w:history="1">
             <w:r>
               <w:rPr>
                 <w:rStyle w:val="Hyperlink"/>
                 <w:noProof/>
                 <w:spacing w:val="-1"/>
               </w:rPr>
-              <w:t>7.</w:t>
+              <w:t>6.</w:t>
             </w:r>
             <w:r>
               <w:rPr>
@@ -2301,13 +2022,13 @@
                 <w:rStyle w:val="Hyperlink"/>
                 <w:noProof/>
               </w:rPr>
-              <w:t>Release</w:t>
+              <w:t>Operations,</w:t>
             </w:r>
             <w:r>
               <w:rPr>
                 <w:rStyle w:val="Hyperlink"/>
                 <w:noProof/>
-                <w:spacing w:val="-5"/>
+                <w:spacing w:val="-12"/>
               </w:rPr>
               <w:t xml:space="preserve"> </w:t>
             </w:r>
@@ -2316,7 +2037,7 @@
                 <w:rStyle w:val="Hyperlink"/>
                 <w:noProof/>
               </w:rPr>
-              <w:t>History</w:t>
+              <w:t>Maintenance</w:t>
             </w:r>
             <w:r>
               <w:rPr>
@@ -2337,7 +2058,7 @@
                 <w:noProof/>
                 <w:webHidden/>
               </w:rPr>
-              <w:instrText xml:space="preserve"> PAGEREF _Toc192260762 \h </w:instrText>
+              <w:instrText xml:space="preserve"> PAGEREF _Toc192768383 \h </w:instrText>
             </w:r>
             <w:r>
               <w:rPr>
@@ -2357,7 +2078,153 @@
                 <w:noProof/>
                 <w:webHidden/>
               </w:rPr>
-              <w:t>11</w:t>
+              <w:t>10</w:t>
+            </w:r>
+            <w:r>
+              <w:rPr>
+                <w:noProof/>
+                <w:webHidden/>
+              </w:rPr>
+              <w:fldChar w:fldCharType="end"/>
+            </w:r>
+          </w:hyperlink>
+        </w:p>
+        <w:p>
+          <w:pPr>
+            <w:pStyle w:val="TOC2"/>
+            <w:tabs>
+              <w:tab w:val="right" w:leader="dot" w:pos="10310"/>
+            </w:tabs>
+            <w:rPr>
+              <w:rFonts w:asciiTheme="minorHAnsi" w:eastAsiaTheme="minorEastAsia" w:hAnsiTheme="minorHAnsi" w:cstheme="minorBidi"/>
+              <w:i w:val="0"/>
+              <w:iCs w:val="0"/>
+              <w:noProof/>
+              <w:sz w:val="22"/>
+              <w:szCs w:val="22"/>
+            </w:rPr>
+          </w:pPr>
+          <w:hyperlink w:anchor="_Toc192768384" w:history="1">
+            <w:r>
+              <w:rPr>
+                <w:rStyle w:val="Hyperlink"/>
+                <w:noProof/>
+              </w:rPr>
+              <w:t>Availability</w:t>
+            </w:r>
+            <w:r>
+              <w:rPr>
+                <w:noProof/>
+                <w:webHidden/>
+              </w:rPr>
+              <w:tab/>
+            </w:r>
+            <w:r>
+              <w:rPr>
+                <w:noProof/>
+                <w:webHidden/>
+              </w:rPr>
+              <w:fldChar w:fldCharType="begin"/>
+            </w:r>
+            <w:r>
+              <w:rPr>
+                <w:noProof/>
+                <w:webHidden/>
+              </w:rPr>
+              <w:instrText xml:space="preserve"> PAGEREF _Toc192768384 \h </w:instrText>
+            </w:r>
+            <w:r>
+              <w:rPr>
+                <w:noProof/>
+                <w:webHidden/>
+              </w:rPr>
+            </w:r>
+            <w:r>
+              <w:rPr>
+                <w:noProof/>
+                <w:webHidden/>
+              </w:rPr>
+              <w:fldChar w:fldCharType="separate"/>
+            </w:r>
+            <w:r>
+              <w:rPr>
+                <w:noProof/>
+                <w:webHidden/>
+              </w:rPr>
+              <w:t>10</w:t>
+            </w:r>
+            <w:r>
+              <w:rPr>
+                <w:noProof/>
+                <w:webHidden/>
+              </w:rPr>
+              <w:fldChar w:fldCharType="end"/>
+            </w:r>
+          </w:hyperlink>
+        </w:p>
+        <w:p>
+          <w:pPr>
+            <w:pStyle w:val="TOC2"/>
+            <w:tabs>
+              <w:tab w:val="right" w:leader="dot" w:pos="10310"/>
+            </w:tabs>
+            <w:rPr>
+              <w:rFonts w:asciiTheme="minorHAnsi" w:eastAsiaTheme="minorEastAsia" w:hAnsiTheme="minorHAnsi" w:cstheme="minorBidi"/>
+              <w:i w:val="0"/>
+              <w:iCs w:val="0"/>
+              <w:noProof/>
+              <w:sz w:val="22"/>
+              <w:szCs w:val="22"/>
+            </w:rPr>
+          </w:pPr>
+          <w:hyperlink w:anchor="_Toc192768385" w:history="1">
+            <w:r>
+              <w:rPr>
+                <w:rStyle w:val="Hyperlink"/>
+                <w:noProof/>
+              </w:rPr>
+              <w:t>Support</w:t>
+            </w:r>
+            <w:r>
+              <w:rPr>
+                <w:noProof/>
+                <w:webHidden/>
+              </w:rPr>
+              <w:tab/>
+            </w:r>
+            <w:r>
+              <w:rPr>
+                <w:noProof/>
+                <w:webHidden/>
+              </w:rPr>
+              <w:fldChar w:fldCharType="begin"/>
+            </w:r>
+            <w:r>
+              <w:rPr>
+                <w:noProof/>
+                <w:webHidden/>
+              </w:rPr>
+              <w:instrText xml:space="preserve"> PAGEREF _Toc192768385 \h </w:instrText>
+            </w:r>
+            <w:r>
+              <w:rPr>
+                <w:noProof/>
+                <w:webHidden/>
+              </w:rPr>
+            </w:r>
+            <w:r>
+              <w:rPr>
+                <w:noProof/>
+                <w:webHidden/>
+              </w:rPr>
+              <w:fldChar w:fldCharType="separate"/>
+            </w:r>
+            <w:r>
+              <w:rPr>
+                <w:noProof/>
+                <w:webHidden/>
+              </w:rPr>
+              <w:t>10</w:t>
             </w:r>
             <w:r>
               <w:rPr>
@@ -2435,6 +2302,160 @@
     </w:p>
     <w:p>
       <w:pPr>
+        <w:pStyle w:val="BodyText"/>
+        <w:spacing w:before="12"/>
+        <w:rPr>
+          <w:rFonts w:ascii="Calibri"/>
+          <w:b/>
+          <w:sz w:val="27"/>
+        </w:rPr>
+      </w:pPr>
+    </w:p>
+    <w:p>
+      <w:pPr>
+        <w:pStyle w:val="BodyText"/>
+        <w:spacing w:before="12"/>
+        <w:rPr>
+          <w:rFonts w:ascii="Calibri"/>
+          <w:b/>
+          <w:sz w:val="27"/>
+        </w:rPr>
+      </w:pPr>
+    </w:p>
+    <w:p>
+      <w:pPr>
+        <w:pStyle w:val="BodyText"/>
+        <w:spacing w:before="12"/>
+        <w:rPr>
+          <w:rFonts w:ascii="Calibri"/>
+          <w:b/>
+          <w:sz w:val="27"/>
+        </w:rPr>
+      </w:pPr>
+    </w:p>
+    <w:p>
+      <w:pPr>
+        <w:pStyle w:val="BodyText"/>
+        <w:spacing w:before="12"/>
+        <w:rPr>
+          <w:rFonts w:ascii="Calibri"/>
+          <w:b/>
+          <w:sz w:val="27"/>
+        </w:rPr>
+      </w:pPr>
+    </w:p>
+    <w:p>
+      <w:pPr>
+        <w:pStyle w:val="BodyText"/>
+        <w:spacing w:before="12"/>
+        <w:rPr>
+          <w:rFonts w:ascii="Calibri"/>
+          <w:b/>
+          <w:sz w:val="27"/>
+        </w:rPr>
+      </w:pPr>
+    </w:p>
+    <w:p>
+      <w:pPr>
+        <w:pStyle w:val="BodyText"/>
+        <w:spacing w:before="12"/>
+        <w:rPr>
+          <w:rFonts w:ascii="Calibri"/>
+          <w:b/>
+          <w:sz w:val="27"/>
+        </w:rPr>
+      </w:pPr>
+    </w:p>
+    <w:p>
+      <w:pPr>
+        <w:pStyle w:val="BodyText"/>
+        <w:spacing w:before="12"/>
+        <w:rPr>
+          <w:rFonts w:ascii="Calibri"/>
+          <w:b/>
+          <w:sz w:val="27"/>
+        </w:rPr>
+      </w:pPr>
+    </w:p>
+    <w:p>
+      <w:pPr>
+        <w:pStyle w:val="BodyText"/>
+        <w:spacing w:before="12"/>
+        <w:rPr>
+          <w:rFonts w:ascii="Calibri"/>
+          <w:b/>
+          <w:sz w:val="27"/>
+        </w:rPr>
+      </w:pPr>
+    </w:p>
+    <w:p>
+      <w:pPr>
+        <w:pStyle w:val="BodyText"/>
+        <w:spacing w:before="12"/>
+        <w:rPr>
+          <w:rFonts w:ascii="Calibri"/>
+          <w:b/>
+          <w:sz w:val="27"/>
+        </w:rPr>
+      </w:pPr>
+    </w:p>
+    <w:p>
+      <w:pPr>
+        <w:pStyle w:val="BodyText"/>
+        <w:spacing w:before="12"/>
+        <w:rPr>
+          <w:rFonts w:ascii="Calibri"/>
+          <w:b/>
+          <w:sz w:val="27"/>
+        </w:rPr>
+      </w:pPr>
+    </w:p>
+    <w:p>
+      <w:pPr>
+        <w:pStyle w:val="BodyText"/>
+        <w:spacing w:before="12"/>
+        <w:rPr>
+          <w:rFonts w:ascii="Calibri"/>
+          <w:b/>
+          <w:sz w:val="27"/>
+        </w:rPr>
+      </w:pPr>
+    </w:p>
+    <w:p>
+      <w:pPr>
+        <w:pStyle w:val="BodyText"/>
+        <w:spacing w:before="12"/>
+        <w:rPr>
+          <w:rFonts w:ascii="Calibri"/>
+          <w:b/>
+          <w:sz w:val="27"/>
+        </w:rPr>
+      </w:pPr>
+    </w:p>
+    <w:p>
+      <w:pPr>
+        <w:pStyle w:val="BodyText"/>
+        <w:spacing w:before="12"/>
+        <w:rPr>
+          <w:rFonts w:ascii="Calibri"/>
+          <w:b/>
+          <w:sz w:val="27"/>
+        </w:rPr>
+      </w:pPr>
+    </w:p>
+    <w:p>
+      <w:pPr>
+        <w:pStyle w:val="BodyText"/>
+        <w:spacing w:before="12"/>
+        <w:rPr>
+          <w:rFonts w:ascii="Calibri"/>
+          <w:b/>
+          <w:sz w:val="27"/>
+        </w:rPr>
+      </w:pPr>
+    </w:p>
+    <w:p>
+      <w:pPr>
         <w:pStyle w:val="Heading1"/>
         <w:numPr>
           <w:ilvl w:val="0"/>
@@ -2445,11 +2466,12 @@
         </w:tabs>
         <w:ind w:hanging="361"/>
       </w:pPr>
-      <w:bookmarkStart w:id="0" w:name="_Toc192260747"/>
+      <w:bookmarkStart w:id="0" w:name="_Toc192768371"/>
       <w:r>
         <w:rPr>
           <w:color w:val="00AFEF"/>
         </w:rPr>
+        <w:lastRenderedPageBreak/>
         <w:t>Summary</w:t>
       </w:r>
       <w:bookmarkEnd w:id="0"/>
@@ -2579,7 +2601,7 @@
         </w:tabs>
         <w:ind w:hanging="361"/>
       </w:pPr>
-      <w:bookmarkStart w:id="1" w:name="_Toc192260748"/>
+      <w:bookmarkStart w:id="1" w:name="_Toc192768372"/>
       <w:r>
         <w:rPr>
           <w:color w:val="00AFEF"/>
@@ -2592,7 +2614,7 @@
       <w:pPr>
         <w:pStyle w:val="Heading2"/>
       </w:pPr>
-      <w:bookmarkStart w:id="2" w:name="_Toc192260749"/>
+      <w:bookmarkStart w:id="2" w:name="_Toc192768373"/>
       <w:r>
         <w:rPr>
           <w:color w:val="7A7A7A"/>
@@ -2646,7 +2668,7 @@
         <w:spacing w:before="28"/>
         <w:ind w:left="590" w:firstLine="0"/>
       </w:pPr>
-      <w:bookmarkStart w:id="3" w:name="_Toc192260750"/>
+      <w:bookmarkStart w:id="3" w:name="_Toc192768374"/>
       <w:r>
         <w:t>Installing</w:t>
       </w:r>
@@ -2870,7 +2892,6 @@
         <w:ind w:hanging="361"/>
       </w:pPr>
       <w:r>
-        <w:lastRenderedPageBreak/>
         <w:t>Open</w:t>
       </w:r>
       <w:r>
@@ -3143,11 +3164,9 @@
         </w:rPr>
         <w:t xml:space="preserve"> </w:t>
       </w:r>
-      <w:proofErr w:type="gramStart"/>
-      <w:r>
-        <w:t>then  select</w:t>
-      </w:r>
-      <w:proofErr w:type="gramEnd"/>
+      <w:r>
+        <w:t>then select</w:t>
+      </w:r>
     </w:p>
     <w:p>
       <w:pPr>
@@ -3214,7 +3233,7 @@
         <w:spacing w:before="66"/>
         <w:ind w:left="590" w:firstLine="0"/>
       </w:pPr>
-      <w:bookmarkStart w:id="4" w:name="_Toc192260751"/>
+      <w:bookmarkStart w:id="4" w:name="_Toc192768375"/>
       <w:r>
         <w:t>Assigning</w:t>
       </w:r>
@@ -3991,40 +4010,25 @@
     <w:p>
       <w:pPr>
         <w:pStyle w:val="Heading1"/>
-        <w:spacing w:before="22"/>
-        <w:ind w:left="590" w:firstLine="0"/>
-      </w:pPr>
-      <w:bookmarkStart w:id="5" w:name="_Toc192260752"/>
-      <w:r>
+        <w:numPr>
+          <w:ilvl w:val="0"/>
+          <w:numId w:val="3"/>
+        </w:numPr>
+        <w:tabs>
+          <w:tab w:val="left" w:pos="610"/>
+        </w:tabs>
+        <w:ind w:hanging="361"/>
+        <w:rPr>
+          <w:color w:val="00AFEF"/>
+        </w:rPr>
+      </w:pPr>
+      <w:bookmarkStart w:id="5" w:name="_Toc192768376"/>
+      <w:r>
+        <w:rPr>
+          <w:color w:val="00AFEF"/>
+        </w:rPr>
         <w:lastRenderedPageBreak/>
-        <w:t>Importing</w:t>
-      </w:r>
-      <w:r>
-        <w:rPr>
-          <w:spacing w:val="-3"/>
-        </w:rPr>
-        <w:t xml:space="preserve"> </w:t>
-      </w:r>
-      <w:r>
-        <w:t>meta-data</w:t>
-      </w:r>
-      <w:r>
-        <w:rPr>
-          <w:spacing w:val="-6"/>
-        </w:rPr>
-        <w:t xml:space="preserve"> </w:t>
-      </w:r>
-      <w:r>
-        <w:t>and</w:t>
-      </w:r>
-      <w:r>
-        <w:rPr>
-          <w:spacing w:val="-3"/>
-        </w:rPr>
-        <w:t xml:space="preserve"> </w:t>
-      </w:r>
-      <w:r>
-        <w:t>services</w:t>
+        <w:t>Importing meta-data and services</w:t>
       </w:r>
       <w:bookmarkEnd w:id="5"/>
     </w:p>
@@ -4202,7 +4206,7 @@
           <w:noProof/>
         </w:rPr>
         <w:drawing>
-          <wp:anchor distT="0" distB="0" distL="0" distR="0" simplePos="0" relativeHeight="251655680" behindDoc="0" locked="0" layoutInCell="1" allowOverlap="1" wp14:anchorId="40DB2DA6" wp14:editId="7F558253">
+          <wp:anchor distT="0" distB="0" distL="0" distR="0" simplePos="0" relativeHeight="251656192" behindDoc="0" locked="0" layoutInCell="1" allowOverlap="1" wp14:anchorId="40DB2DA6" wp14:editId="7F558253">
             <wp:simplePos x="0" y="0"/>
             <wp:positionH relativeFrom="page">
               <wp:posOffset>1294130</wp:posOffset>
@@ -4364,7 +4368,7 @@
           <w:noProof/>
         </w:rPr>
         <w:drawing>
-          <wp:anchor distT="0" distB="0" distL="0" distR="0" simplePos="0" relativeHeight="251658752" behindDoc="0" locked="0" layoutInCell="1" allowOverlap="1" wp14:anchorId="62952E62" wp14:editId="0E75A8EF">
+          <wp:anchor distT="0" distB="0" distL="0" distR="0" simplePos="0" relativeHeight="251658240" behindDoc="0" locked="0" layoutInCell="1" allowOverlap="1" wp14:anchorId="62952E62" wp14:editId="0E75A8EF">
             <wp:simplePos x="0" y="0"/>
             <wp:positionH relativeFrom="page">
               <wp:posOffset>1185566</wp:posOffset>
@@ -4478,7 +4482,7 @@
           <w:noProof/>
         </w:rPr>
         <w:drawing>
-          <wp:anchor distT="0" distB="0" distL="0" distR="0" simplePos="0" relativeHeight="251661824" behindDoc="0" locked="0" layoutInCell="1" allowOverlap="1" wp14:anchorId="6BF52563" wp14:editId="52DE9930">
+          <wp:anchor distT="0" distB="0" distL="0" distR="0" simplePos="0" relativeHeight="251660288" behindDoc="0" locked="0" layoutInCell="1" allowOverlap="1" wp14:anchorId="6BF52563" wp14:editId="52DE9930">
             <wp:simplePos x="0" y="0"/>
             <wp:positionH relativeFrom="page">
               <wp:posOffset>1189377</wp:posOffset>
@@ -4916,55 +4920,34 @@
         <w:rPr>
           <w:color w:val="333333"/>
         </w:rPr>
-        <w:t xml:space="preserve">You can find your cloud name, API Key and Secret in your </w:t>
-      </w:r>
-      <w:proofErr w:type="spellStart"/>
-      <w:r>
-        <w:rPr>
-          <w:color w:val="333333"/>
-        </w:rPr>
-        <w:t>Cloudinary</w:t>
-      </w:r>
-      <w:proofErr w:type="spellEnd"/>
-      <w:r>
-        <w:rPr>
-          <w:color w:val="333333"/>
-        </w:rPr>
-        <w:t xml:space="preserve"> console</w:t>
-      </w:r>
-      <w:r>
-        <w:rPr>
-          <w:color w:val="333333"/>
-          <w:spacing w:val="-59"/>
-        </w:rPr>
-        <w:t xml:space="preserve"> </w:t>
-      </w:r>
-      <w:r>
-        <w:rPr>
-          <w:color w:val="333333"/>
-        </w:rPr>
-        <w:t>Dashboard,</w:t>
-      </w:r>
-      <w:r>
-        <w:rPr>
-          <w:color w:val="333333"/>
-          <w:spacing w:val="-2"/>
-        </w:rPr>
-        <w:t xml:space="preserve"> </w:t>
-      </w:r>
-      <w:r>
-        <w:rPr>
-          <w:color w:val="333333"/>
-        </w:rPr>
-        <w:t xml:space="preserve">at </w:t>
-      </w:r>
-      <w:r>
-        <w:rPr>
-          <w:color w:val="1154CC"/>
-          <w:u w:val="single" w:color="1154CC"/>
-        </w:rPr>
-        <w:t>https://cloudinary.com/console</w:t>
-      </w:r>
+        <w:t xml:space="preserve">For API and secret you can see the documentation </w:t>
+      </w:r>
+      <w:hyperlink r:id="rId16" w:history="1">
+        <w:r>
+          <w:rPr>
+            <w:color w:val="0462C1"/>
+            <w:spacing w:val="-1"/>
+            <w:u w:val="single"/>
+          </w:rPr>
+          <w:t>https://cloudinary.com/documen</w:t>
+        </w:r>
+        <w:r>
+          <w:rPr>
+            <w:color w:val="0462C1"/>
+            <w:spacing w:val="-1"/>
+            <w:u w:val="single"/>
+          </w:rPr>
+          <w:t>t</w:t>
+        </w:r>
+        <w:r>
+          <w:rPr>
+            <w:color w:val="0462C1"/>
+            <w:spacing w:val="-1"/>
+            <w:u w:val="single"/>
+          </w:rPr>
+          <w:t>ation/developer_onboarding_faq_find_credentials</w:t>
+        </w:r>
+      </w:hyperlink>
       <w:r>
         <w:rPr>
           <w:color w:val="333333"/>
@@ -4977,7 +4960,7 @@
         <w:pStyle w:val="Heading2"/>
         <w:spacing w:before="11"/>
       </w:pPr>
-      <w:bookmarkStart w:id="6" w:name="_Toc192260753"/>
+      <w:bookmarkStart w:id="6" w:name="_Toc192768377"/>
       <w:r>
         <w:rPr>
           <w:color w:val="7A7A7A"/>
@@ -4992,7 +4975,7 @@
         <w:spacing w:before="26"/>
         <w:ind w:left="590" w:firstLine="0"/>
       </w:pPr>
-      <w:bookmarkStart w:id="7" w:name="_Toc192260754"/>
+      <w:bookmarkStart w:id="7" w:name="_Toc192768378"/>
       <w:r>
         <w:t>Configuring</w:t>
       </w:r>
@@ -5124,7 +5107,7 @@
         </w:rPr>
         <w:t xml:space="preserve"> </w:t>
       </w:r>
-      <w:hyperlink r:id="rId16" w:anchor="page_designer_cartridge_video_tutorial">
+      <w:hyperlink r:id="rId17" w:anchor="page_designer_cartridge_video_tutorial">
         <w:r>
           <w:rPr>
             <w:color w:val="0462C1"/>
@@ -5145,7 +5128,7 @@
           <w:u w:val="single" w:color="0462C1"/>
         </w:rPr>
       </w:pPr>
-      <w:hyperlink r:id="rId17" w:anchor="page_designer_cartridge_video_tutorial">
+      <w:hyperlink r:id="rId18" w:anchor="page_designer_cartridge_video_tutorial">
         <w:r>
           <w:rPr>
             <w:color w:val="0462C1"/>
@@ -5198,7 +5181,7 @@
           <w:color w:val="00AFEF"/>
         </w:rPr>
       </w:pPr>
-      <w:bookmarkStart w:id="8" w:name="_Toc192260755"/>
+      <w:bookmarkStart w:id="8" w:name="_Toc192768379"/>
       <w:r>
         <w:rPr>
           <w:color w:val="00AFEF"/>
@@ -5309,93 +5292,6 @@
                 <pic:pic xmlns:pic="http://schemas.openxmlformats.org/drawingml/2006/picture">
                   <pic:nvPicPr>
                     <pic:cNvPr id="0" name="Picture 2"/>
-                    <pic:cNvPicPr>
-                      <a:picLocks noChangeAspect="1" noChangeArrowheads="1"/>
-                    </pic:cNvPicPr>
-                  </pic:nvPicPr>
-                  <pic:blipFill>
-                    <a:blip r:embed="rId18" cstate="print">
-                      <a:extLst>
-                        <a:ext uri="{28A0092B-C50C-407E-A947-70E740481C1C}">
-                          <a14:useLocalDpi xmlns:a14="http://schemas.microsoft.com/office/drawing/2010/main" val="0"/>
-                        </a:ext>
-                      </a:extLst>
-                    </a:blip>
-                    <a:srcRect/>
-                    <a:stretch>
-                      <a:fillRect/>
-                    </a:stretch>
-                  </pic:blipFill>
-                  <pic:spPr bwMode="auto">
-                    <a:xfrm>
-                      <a:off x="0" y="0"/>
-                      <a:ext cx="6546850" cy="3041650"/>
-                    </a:xfrm>
-                    <a:prstGeom prst="rect">
-                      <a:avLst/>
-                    </a:prstGeom>
-                    <a:noFill/>
-                    <a:ln>
-                      <a:noFill/>
-                    </a:ln>
-                  </pic:spPr>
-                </pic:pic>
-              </a:graphicData>
-            </a:graphic>
-          </wp:inline>
-        </w:drawing>
-      </w:r>
-    </w:p>
-    <w:p>
-      <w:pPr>
-        <w:pStyle w:val="BodyText"/>
-        <w:rPr>
-          <w:sz w:val="20"/>
-        </w:rPr>
-      </w:pPr>
-    </w:p>
-    <w:p>
-      <w:pPr>
-        <w:pStyle w:val="ListParagraph"/>
-        <w:numPr>
-          <w:ilvl w:val="0"/>
-          <w:numId w:val="5"/>
-        </w:numPr>
-        <w:tabs>
-          <w:tab w:val="left" w:pos="1186"/>
-        </w:tabs>
-        <w:spacing w:before="20"/>
-      </w:pPr>
-      <w:r>
-        <w:t>Click on Administrator</w:t>
-      </w:r>
-    </w:p>
-    <w:p>
-      <w:pPr>
-        <w:pStyle w:val="BodyText"/>
-        <w:rPr>
-          <w:sz w:val="20"/>
-        </w:rPr>
-      </w:pPr>
-      <w:r>
-        <w:rPr>
-          <w:noProof/>
-          <w:sz w:val="20"/>
-        </w:rPr>
-        <w:lastRenderedPageBreak/>
-        <w:drawing>
-          <wp:inline distT="0" distB="0" distL="0" distR="0" wp14:anchorId="598F8875" wp14:editId="79E7B386">
-            <wp:extent cx="6546850" cy="3041650"/>
-            <wp:effectExtent l="0" t="0" r="6350" b="6350"/>
-            <wp:docPr id="4" name="Picture 4"/>
-            <wp:cNvGraphicFramePr>
-              <a:graphicFrameLocks xmlns:a="http://schemas.openxmlformats.org/drawingml/2006/main" noChangeAspect="1"/>
-            </wp:cNvGraphicFramePr>
-            <a:graphic xmlns:a="http://schemas.openxmlformats.org/drawingml/2006/main">
-              <a:graphicData uri="http://schemas.openxmlformats.org/drawingml/2006/picture">
-                <pic:pic xmlns:pic="http://schemas.openxmlformats.org/drawingml/2006/picture">
-                  <pic:nvPicPr>
-                    <pic:cNvPr id="0" name="Picture 3"/>
                     <pic:cNvPicPr>
                       <a:picLocks noChangeAspect="1" noChangeArrowheads="1"/>
                     </pic:cNvPicPr>
@@ -5454,48 +5350,27 @@
         <w:spacing w:before="20"/>
       </w:pPr>
       <w:r>
-        <w:t>Go</w:t>
-      </w:r>
-      <w:r>
-        <w:rPr>
-          <w:sz w:val="16"/>
-        </w:rPr>
-        <w:t xml:space="preserve"> </w:t>
-      </w:r>
-      <w:r>
-        <w:t>to Business Manager Module</w:t>
-      </w:r>
-      <w:r>
-        <w:t xml:space="preserve">s, select your site and click on </w:t>
-      </w:r>
-      <w:r>
-        <w:rPr>
-          <w:b/>
-          <w:bCs/>
-        </w:rPr>
-        <w:t>Apply</w:t>
-      </w:r>
-      <w:r>
-        <w:t>.</w:t>
-      </w:r>
-    </w:p>
-    <w:p>
-      <w:pPr>
-        <w:tabs>
-          <w:tab w:val="left" w:pos="1186"/>
-        </w:tabs>
-        <w:spacing w:before="20"/>
-        <w:ind w:left="-576"/>
+        <w:t>Click on Administrator</w:t>
+      </w:r>
+    </w:p>
+    <w:p>
+      <w:pPr>
+        <w:pStyle w:val="BodyText"/>
+        <w:rPr>
+          <w:sz w:val="20"/>
+        </w:rPr>
       </w:pPr>
       <w:r>
         <w:rPr>
           <w:noProof/>
-        </w:rPr>
+          <w:sz w:val="20"/>
+        </w:rPr>
+        <w:lastRenderedPageBreak/>
         <w:drawing>
-          <wp:inline distT="0" distB="0" distL="0" distR="0" wp14:anchorId="1B2E9A37" wp14:editId="48DF03FB">
-            <wp:extent cx="6546850" cy="3028950"/>
-            <wp:effectExtent l="0" t="0" r="6350" b="0"/>
-            <wp:docPr id="6" name="Picture 6"/>
+          <wp:inline distT="0" distB="0" distL="0" distR="0" wp14:anchorId="598F8875" wp14:editId="79E7B386">
+            <wp:extent cx="6546850" cy="3041650"/>
+            <wp:effectExtent l="0" t="0" r="6350" b="6350"/>
+            <wp:docPr id="4" name="Picture 4"/>
             <wp:cNvGraphicFramePr>
               <a:graphicFrameLocks xmlns:a="http://schemas.openxmlformats.org/drawingml/2006/main" noChangeAspect="1"/>
             </wp:cNvGraphicFramePr>
@@ -5503,7 +5378,7 @@
               <a:graphicData uri="http://schemas.openxmlformats.org/drawingml/2006/picture">
                 <pic:pic xmlns:pic="http://schemas.openxmlformats.org/drawingml/2006/picture">
                   <pic:nvPicPr>
-                    <pic:cNvPr id="0" name="Picture 4"/>
+                    <pic:cNvPr id="0" name="Picture 3"/>
                     <pic:cNvPicPr>
                       <a:picLocks noChangeAspect="1" noChangeArrowheads="1"/>
                     </pic:cNvPicPr>
@@ -5524,7 +5399,7 @@
                   <pic:spPr bwMode="auto">
                     <a:xfrm>
                       <a:off x="0" y="0"/>
-                      <a:ext cx="6546850" cy="3028950"/>
+                      <a:ext cx="6546850" cy="3041650"/>
                     </a:xfrm>
                     <a:prstGeom prst="rect">
                       <a:avLst/>
@@ -5543,6 +5418,52 @@
     </w:p>
     <w:p>
       <w:pPr>
+        <w:pStyle w:val="BodyText"/>
+        <w:rPr>
+          <w:sz w:val="20"/>
+        </w:rPr>
+      </w:pPr>
+    </w:p>
+    <w:p>
+      <w:pPr>
+        <w:pStyle w:val="ListParagraph"/>
+        <w:numPr>
+          <w:ilvl w:val="0"/>
+          <w:numId w:val="5"/>
+        </w:numPr>
+        <w:tabs>
+          <w:tab w:val="left" w:pos="1186"/>
+        </w:tabs>
+        <w:spacing w:before="20"/>
+      </w:pPr>
+      <w:r>
+        <w:t>Go</w:t>
+      </w:r>
+      <w:r>
+        <w:rPr>
+          <w:sz w:val="16"/>
+        </w:rPr>
+        <w:t xml:space="preserve"> </w:t>
+      </w:r>
+      <w:r>
+        <w:t>to Business Manager Module</w:t>
+      </w:r>
+      <w:r>
+        <w:t xml:space="preserve">s, select your site and click on </w:t>
+      </w:r>
+      <w:r>
+        <w:rPr>
+          <w:b/>
+          <w:bCs/>
+        </w:rPr>
+        <w:t>Apply</w:t>
+      </w:r>
+      <w:r>
+        <w:t>.</w:t>
+      </w:r>
+    </w:p>
+    <w:p>
+      <w:pPr>
         <w:tabs>
           <w:tab w:val="left" w:pos="1186"/>
         </w:tabs>
@@ -5553,12 +5474,11 @@
         <w:rPr>
           <w:noProof/>
         </w:rPr>
-        <w:lastRenderedPageBreak/>
         <w:drawing>
-          <wp:inline distT="0" distB="0" distL="0" distR="0" wp14:anchorId="1862E048" wp14:editId="2EA88808">
+          <wp:inline distT="0" distB="0" distL="0" distR="0" wp14:anchorId="1B2E9A37" wp14:editId="48DF03FB">
             <wp:extent cx="6546850" cy="3028950"/>
             <wp:effectExtent l="0" t="0" r="6350" b="0"/>
-            <wp:docPr id="8" name="Picture 8"/>
+            <wp:docPr id="6" name="Picture 6"/>
             <wp:cNvGraphicFramePr>
               <a:graphicFrameLocks xmlns:a="http://schemas.openxmlformats.org/drawingml/2006/main" noChangeAspect="1"/>
             </wp:cNvGraphicFramePr>
@@ -5566,7 +5486,7 @@
               <a:graphicData uri="http://schemas.openxmlformats.org/drawingml/2006/picture">
                 <pic:pic xmlns:pic="http://schemas.openxmlformats.org/drawingml/2006/picture">
                   <pic:nvPicPr>
-                    <pic:cNvPr id="0" name="Picture 5"/>
+                    <pic:cNvPr id="0" name="Picture 4"/>
                     <pic:cNvPicPr>
                       <a:picLocks noChangeAspect="1" noChangeArrowheads="1"/>
                     </pic:cNvPicPr>
@@ -5606,71 +5526,22 @@
     </w:p>
     <w:p>
       <w:pPr>
-        <w:pStyle w:val="ListParagraph"/>
-        <w:numPr>
-          <w:ilvl w:val="0"/>
-          <w:numId w:val="5"/>
-        </w:numPr>
         <w:tabs>
           <w:tab w:val="left" w:pos="1186"/>
         </w:tabs>
         <w:spacing w:before="20"/>
-      </w:pPr>
-      <w:r>
-        <w:t xml:space="preserve">Now, select </w:t>
-      </w:r>
-      <w:proofErr w:type="spellStart"/>
-      <w:r>
-        <w:t>Cloudinary</w:t>
-      </w:r>
-      <w:proofErr w:type="spellEnd"/>
-      <w:r>
-        <w:t xml:space="preserve"> Assets and </w:t>
-      </w:r>
-      <w:proofErr w:type="spellStart"/>
-      <w:r>
-        <w:t>Cloudinary</w:t>
-      </w:r>
-      <w:proofErr w:type="spellEnd"/>
-      <w:r>
-        <w:t xml:space="preserve"> Links from </w:t>
-      </w:r>
-      <w:proofErr w:type="spellStart"/>
-      <w:r>
-        <w:t>Cloudinary</w:t>
-      </w:r>
-      <w:proofErr w:type="spellEnd"/>
-      <w:r>
-        <w:t xml:space="preserve"> Admin and click on </w:t>
-      </w:r>
-      <w:r>
-        <w:rPr>
-          <w:b/>
-          <w:bCs/>
-        </w:rPr>
-        <w:t>update</w:t>
-      </w:r>
-      <w:r>
-        <w:t xml:space="preserve"> located at the end of the list</w:t>
-      </w:r>
-    </w:p>
-    <w:p>
-      <w:pPr>
-        <w:tabs>
-          <w:tab w:val="left" w:pos="1186"/>
-        </w:tabs>
-        <w:spacing w:before="20"/>
-        <w:ind w:left="-432"/>
+        <w:ind w:left="-576"/>
       </w:pPr>
       <w:r>
         <w:rPr>
           <w:noProof/>
         </w:rPr>
+        <w:lastRenderedPageBreak/>
         <w:drawing>
-          <wp:inline distT="0" distB="0" distL="0" distR="0" wp14:anchorId="30B1C71E" wp14:editId="12775833">
+          <wp:inline distT="0" distB="0" distL="0" distR="0" wp14:anchorId="1862E048" wp14:editId="2EA88808">
             <wp:extent cx="6546850" cy="3028950"/>
             <wp:effectExtent l="0" t="0" r="6350" b="0"/>
-            <wp:docPr id="10" name="Picture 10"/>
+            <wp:docPr id="8" name="Picture 8"/>
             <wp:cNvGraphicFramePr>
               <a:graphicFrameLocks xmlns:a="http://schemas.openxmlformats.org/drawingml/2006/main" noChangeAspect="1"/>
             </wp:cNvGraphicFramePr>
@@ -5678,7 +5549,7 @@
               <a:graphicData uri="http://schemas.openxmlformats.org/drawingml/2006/picture">
                 <pic:pic xmlns:pic="http://schemas.openxmlformats.org/drawingml/2006/picture">
                   <pic:nvPicPr>
-                    <pic:cNvPr id="0" name="Picture 6"/>
+                    <pic:cNvPr id="0" name="Picture 5"/>
                     <pic:cNvPicPr>
                       <a:picLocks noChangeAspect="1" noChangeArrowheads="1"/>
                     </pic:cNvPicPr>
@@ -5718,6 +5589,56 @@
     </w:p>
     <w:p>
       <w:pPr>
+        <w:pStyle w:val="ListParagraph"/>
+        <w:numPr>
+          <w:ilvl w:val="0"/>
+          <w:numId w:val="5"/>
+        </w:numPr>
+        <w:tabs>
+          <w:tab w:val="left" w:pos="1186"/>
+        </w:tabs>
+        <w:spacing w:before="20"/>
+      </w:pPr>
+      <w:r>
+        <w:t xml:space="preserve">Now, select </w:t>
+      </w:r>
+      <w:proofErr w:type="spellStart"/>
+      <w:r>
+        <w:t>Cloudinary</w:t>
+      </w:r>
+      <w:proofErr w:type="spellEnd"/>
+      <w:r>
+        <w:t xml:space="preserve"> Assets and </w:t>
+      </w:r>
+      <w:proofErr w:type="spellStart"/>
+      <w:r>
+        <w:t>Cloudinary</w:t>
+      </w:r>
+      <w:proofErr w:type="spellEnd"/>
+      <w:r>
+        <w:t xml:space="preserve"> Links from </w:t>
+      </w:r>
+      <w:proofErr w:type="spellStart"/>
+      <w:r>
+        <w:t>Cloudinary</w:t>
+      </w:r>
+      <w:proofErr w:type="spellEnd"/>
+      <w:r>
+        <w:t xml:space="preserve"> Admin and click on </w:t>
+      </w:r>
+      <w:r>
+        <w:rPr>
+          <w:b/>
+          <w:bCs/>
+        </w:rPr>
+        <w:t>update</w:t>
+      </w:r>
+      <w:r>
+        <w:t xml:space="preserve"> located at the end of the list</w:t>
+      </w:r>
+    </w:p>
+    <w:p>
+      <w:pPr>
         <w:tabs>
           <w:tab w:val="left" w:pos="1186"/>
         </w:tabs>
@@ -5728,12 +5649,11 @@
         <w:rPr>
           <w:noProof/>
         </w:rPr>
-        <w:lastRenderedPageBreak/>
         <w:drawing>
-          <wp:inline distT="0" distB="0" distL="0" distR="0" wp14:anchorId="68AB7B87" wp14:editId="077F6656">
+          <wp:inline distT="0" distB="0" distL="0" distR="0" wp14:anchorId="30B1C71E" wp14:editId="12775833">
             <wp:extent cx="6546850" cy="3028950"/>
             <wp:effectExtent l="0" t="0" r="6350" b="0"/>
-            <wp:docPr id="12" name="Picture 12"/>
+            <wp:docPr id="10" name="Picture 10"/>
             <wp:cNvGraphicFramePr>
               <a:graphicFrameLocks xmlns:a="http://schemas.openxmlformats.org/drawingml/2006/main" noChangeAspect="1"/>
             </wp:cNvGraphicFramePr>
@@ -5741,7 +5661,7 @@
               <a:graphicData uri="http://schemas.openxmlformats.org/drawingml/2006/picture">
                 <pic:pic xmlns:pic="http://schemas.openxmlformats.org/drawingml/2006/picture">
                   <pic:nvPicPr>
-                    <pic:cNvPr id="0" name="Picture 7"/>
+                    <pic:cNvPr id="0" name="Picture 6"/>
                     <pic:cNvPicPr>
                       <a:picLocks noChangeAspect="1" noChangeArrowheads="1"/>
                     </pic:cNvPicPr>
@@ -5781,6 +5701,69 @@
     </w:p>
     <w:p>
       <w:pPr>
+        <w:tabs>
+          <w:tab w:val="left" w:pos="1186"/>
+        </w:tabs>
+        <w:spacing w:before="20"/>
+        <w:ind w:left="-432"/>
+      </w:pPr>
+      <w:r>
+        <w:rPr>
+          <w:noProof/>
+        </w:rPr>
+        <w:lastRenderedPageBreak/>
+        <w:drawing>
+          <wp:inline distT="0" distB="0" distL="0" distR="0" wp14:anchorId="68AB7B87" wp14:editId="077F6656">
+            <wp:extent cx="6546850" cy="3028950"/>
+            <wp:effectExtent l="0" t="0" r="6350" b="0"/>
+            <wp:docPr id="12" name="Picture 12"/>
+            <wp:cNvGraphicFramePr>
+              <a:graphicFrameLocks xmlns:a="http://schemas.openxmlformats.org/drawingml/2006/main" noChangeAspect="1"/>
+            </wp:cNvGraphicFramePr>
+            <a:graphic xmlns:a="http://schemas.openxmlformats.org/drawingml/2006/main">
+              <a:graphicData uri="http://schemas.openxmlformats.org/drawingml/2006/picture">
+                <pic:pic xmlns:pic="http://schemas.openxmlformats.org/drawingml/2006/picture">
+                  <pic:nvPicPr>
+                    <pic:cNvPr id="0" name="Picture 7"/>
+                    <pic:cNvPicPr>
+                      <a:picLocks noChangeAspect="1" noChangeArrowheads="1"/>
+                    </pic:cNvPicPr>
+                  </pic:nvPicPr>
+                  <pic:blipFill>
+                    <a:blip r:embed="rId24" cstate="print">
+                      <a:extLst>
+                        <a:ext uri="{28A0092B-C50C-407E-A947-70E740481C1C}">
+                          <a14:useLocalDpi xmlns:a14="http://schemas.microsoft.com/office/drawing/2010/main" val="0"/>
+                        </a:ext>
+                      </a:extLst>
+                    </a:blip>
+                    <a:srcRect/>
+                    <a:stretch>
+                      <a:fillRect/>
+                    </a:stretch>
+                  </pic:blipFill>
+                  <pic:spPr bwMode="auto">
+                    <a:xfrm>
+                      <a:off x="0" y="0"/>
+                      <a:ext cx="6546850" cy="3028950"/>
+                    </a:xfrm>
+                    <a:prstGeom prst="rect">
+                      <a:avLst/>
+                    </a:prstGeom>
+                    <a:noFill/>
+                    <a:ln>
+                      <a:noFill/>
+                    </a:ln>
+                  </pic:spPr>
+                </pic:pic>
+              </a:graphicData>
+            </a:graphic>
+          </wp:inline>
+        </w:drawing>
+      </w:r>
+    </w:p>
+    <w:p>
+      <w:pPr>
         <w:pStyle w:val="Heading1"/>
         <w:numPr>
           <w:ilvl w:val="0"/>
@@ -5792,7 +5775,7 @@
         <w:spacing w:before="44"/>
         <w:ind w:hanging="361"/>
       </w:pPr>
-      <w:bookmarkStart w:id="9" w:name="_Toc192260756"/>
+      <w:bookmarkStart w:id="9" w:name="_Toc192768380"/>
       <w:r>
         <w:rPr>
           <w:color w:val="00AFEF"/>
@@ -5866,13 +5849,37 @@
         </w:rPr>
         <w:t xml:space="preserve"> </w:t>
       </w:r>
-      <w:hyperlink r:id="rId24">
+      <w:hyperlink r:id="rId25">
         <w:r>
           <w:rPr>
             <w:color w:val="0462C1"/>
             <w:u w:val="single" w:color="0462C1"/>
           </w:rPr>
-          <w:t>https://cloudinary.com/documentation/salesforce_page_designer_cartridge_integratio</w:t>
+          <w:t>https://cloudinary.com/documentation/sal</w:t>
+        </w:r>
+        <w:r>
+          <w:rPr>
+            <w:color w:val="0462C1"/>
+            <w:u w:val="single" w:color="0462C1"/>
+          </w:rPr>
+          <w:t>e</w:t>
+        </w:r>
+        <w:r>
+          <w:rPr>
+            <w:color w:val="0462C1"/>
+            <w:u w:val="single" w:color="0462C1"/>
+          </w:rPr>
+          <w:t>sforce_page_</w:t>
+        </w:r>
+        <w:r>
+          <w:t>designer</w:t>
+        </w:r>
+        <w:r>
+          <w:rPr>
+            <w:color w:val="0462C1"/>
+            <w:u w:val="single" w:color="0462C1"/>
+          </w:rPr>
+          <w:t>_cartridge_integratio</w:t>
         </w:r>
       </w:hyperlink>
       <w:r>
@@ -5882,7 +5889,7 @@
         </w:rPr>
         <w:t xml:space="preserve"> </w:t>
       </w:r>
-      <w:hyperlink r:id="rId25">
+      <w:hyperlink r:id="rId26">
         <w:r>
           <w:rPr>
             <w:color w:val="0462C1"/>
@@ -5898,7 +5905,7 @@
         <w:spacing w:before="15"/>
         <w:ind w:left="407"/>
       </w:pPr>
-      <w:bookmarkStart w:id="10" w:name="_Toc192260757"/>
+      <w:bookmarkStart w:id="10" w:name="_Toc192768381"/>
       <w:r>
         <w:rPr>
           <w:color w:val="7A7A7A"/>
@@ -6030,7 +6037,7 @@
         <w:spacing w:before="148"/>
         <w:ind w:hanging="361"/>
       </w:pPr>
-      <w:bookmarkStart w:id="11" w:name="_Toc192260758"/>
+      <w:bookmarkStart w:id="11" w:name="_Toc192768382"/>
       <w:r>
         <w:rPr>
           <w:color w:val="00AFEF"/>
@@ -6156,200 +6163,15 @@
     <w:p>
       <w:pPr>
         <w:pStyle w:val="BodyText"/>
-        <w:rPr>
-          <w:sz w:val="27"/>
-        </w:rPr>
-      </w:pPr>
-    </w:p>
-    <w:p>
-      <w:pPr>
-        <w:pStyle w:val="BodyText"/>
-        <w:tabs>
-          <w:tab w:val="left" w:pos="2279"/>
-        </w:tabs>
-        <w:spacing w:before="1" w:line="247" w:lineRule="auto"/>
-        <w:ind w:left="966" w:right="3772" w:hanging="12"/>
-      </w:pPr>
-      <w:r>
-        <w:pict w14:anchorId="6C35C29D">
-          <v:group id="_x0000_s1026" style="position:absolute;left:0;text-align:left;margin-left:140.65pt;margin-top:15.15pt;width:24.25pt;height:14.65pt;z-index:-251658240;mso-position-horizontal-relative:page" coordorigin="2813,303" coordsize="485,293">
-            <v:shape id="_x0000_s1028" type="#_x0000_t75" style="position:absolute;left:2813;top:303;width:284;height:293">
-              <v:imagedata r:id="rId26" o:title=""/>
-            </v:shape>
-            <v:shape id="_x0000_s1027" type="#_x0000_t75" style="position:absolute;left:3014;top:303;width:284;height:293">
-              <v:imagedata r:id="rId26" o:title=""/>
-            </v:shape>
-            <w10:wrap anchorx="page"/>
-          </v:group>
-        </w:pict>
-      </w:r>
-      <w:r>
-        <w:rPr>
-          <w:noProof/>
-          <w:position w:val="-5"/>
-        </w:rPr>
-        <w:drawing>
-          <wp:inline distT="0" distB="0" distL="0" distR="0" wp14:anchorId="6577F0AD" wp14:editId="3D85A17F">
-            <wp:extent cx="179831" cy="185927"/>
-            <wp:effectExtent l="0" t="0" r="0" b="0"/>
-            <wp:docPr id="9" name="image8.png"/>
-            <wp:cNvGraphicFramePr>
-              <a:graphicFrameLocks xmlns:a="http://schemas.openxmlformats.org/drawingml/2006/main" noChangeAspect="1"/>
-            </wp:cNvGraphicFramePr>
-            <a:graphic xmlns:a="http://schemas.openxmlformats.org/drawingml/2006/main">
-              <a:graphicData uri="http://schemas.openxmlformats.org/drawingml/2006/picture">
-                <pic:pic xmlns:pic="http://schemas.openxmlformats.org/drawingml/2006/picture">
-                  <pic:nvPicPr>
-                    <pic:cNvPr id="10" name="image8.png"/>
-                    <pic:cNvPicPr/>
-                  </pic:nvPicPr>
-                  <pic:blipFill>
-                    <a:blip r:embed="rId27" cstate="print"/>
-                    <a:stretch>
-                      <a:fillRect/>
-                    </a:stretch>
-                  </pic:blipFill>
-                  <pic:spPr>
-                    <a:xfrm>
-                      <a:off x="0" y="0"/>
-                      <a:ext cx="179831" cy="185927"/>
-                    </a:xfrm>
-                    <a:prstGeom prst="rect">
-                      <a:avLst/>
-                    </a:prstGeom>
-                  </pic:spPr>
-                </pic:pic>
-              </a:graphicData>
-            </a:graphic>
-          </wp:inline>
-        </w:drawing>
-      </w:r>
-      <w:r>
-        <w:rPr>
-          <w:rFonts w:ascii="Times New Roman"/>
-          <w:sz w:val="20"/>
-        </w:rPr>
-        <w:t xml:space="preserve">     </w:t>
-      </w:r>
-      <w:r>
-        <w:rPr>
-          <w:rFonts w:ascii="Times New Roman"/>
-          <w:spacing w:val="21"/>
-          <w:sz w:val="20"/>
-        </w:rPr>
-        <w:t xml:space="preserve"> </w:t>
-      </w:r>
-      <w:r>
-        <w:t>B2C</w:t>
-      </w:r>
-      <w:r>
-        <w:rPr>
-          <w:spacing w:val="-4"/>
-        </w:rPr>
-        <w:t xml:space="preserve"> </w:t>
-      </w:r>
-      <w:r>
-        <w:t>Commerce</w:t>
-      </w:r>
-      <w:r>
-        <w:rPr>
-          <w:spacing w:val="-3"/>
-        </w:rPr>
-        <w:t xml:space="preserve"> </w:t>
-      </w:r>
-      <w:r>
-        <w:t>Version:</w:t>
-      </w:r>
-      <w:r>
-        <w:rPr>
-          <w:spacing w:val="-4"/>
-        </w:rPr>
-        <w:t xml:space="preserve"> </w:t>
-      </w:r>
-      <w:r>
-        <w:t>20.6</w:t>
-      </w:r>
-      <w:r>
-        <w:rPr>
-          <w:spacing w:val="-4"/>
-        </w:rPr>
-        <w:t xml:space="preserve"> </w:t>
-      </w:r>
-      <w:r>
-        <w:t>(Compatibility</w:t>
-      </w:r>
-      <w:r>
-        <w:rPr>
-          <w:spacing w:val="-5"/>
-        </w:rPr>
-        <w:t xml:space="preserve"> </w:t>
-      </w:r>
-      <w:r>
-        <w:t>Mode:</w:t>
-      </w:r>
-      <w:r>
-        <w:rPr>
-          <w:spacing w:val="-58"/>
-        </w:rPr>
-        <w:t xml:space="preserve"> </w:t>
-      </w:r>
-      <w:r>
-        <w:t>19.10)</w:t>
-      </w:r>
+        <w:spacing w:before="222"/>
+        <w:ind w:left="599"/>
+      </w:pPr>
       <w:r>
         <w:tab/>
-        <w:t>SFRA</w:t>
-      </w:r>
-      <w:r>
-        <w:rPr>
-          <w:spacing w:val="1"/>
-        </w:rPr>
-        <w:t xml:space="preserve"> </w:t>
-      </w:r>
-      <w:r>
-        <w:t>5.0</w:t>
-      </w:r>
-      <w:r>
-        <w:rPr>
-          <w:noProof/>
-          <w:spacing w:val="1"/>
-          <w:position w:val="-5"/>
-        </w:rPr>
-        <w:drawing>
-          <wp:inline distT="0" distB="0" distL="0" distR="0" wp14:anchorId="04B6E4AD" wp14:editId="776F80C2">
-            <wp:extent cx="179831" cy="185927"/>
-            <wp:effectExtent l="0" t="0" r="0" b="0"/>
-            <wp:docPr id="11" name="image8.png"/>
-            <wp:cNvGraphicFramePr>
-              <a:graphicFrameLocks xmlns:a="http://schemas.openxmlformats.org/drawingml/2006/main" noChangeAspect="1"/>
-            </wp:cNvGraphicFramePr>
-            <a:graphic xmlns:a="http://schemas.openxmlformats.org/drawingml/2006/main">
-              <a:graphicData uri="http://schemas.openxmlformats.org/drawingml/2006/picture">
-                <pic:pic xmlns:pic="http://schemas.openxmlformats.org/drawingml/2006/picture">
-                  <pic:nvPicPr>
-                    <pic:cNvPr id="12" name="image8.png"/>
-                    <pic:cNvPicPr/>
-                  </pic:nvPicPr>
-                  <pic:blipFill>
-                    <a:blip r:embed="rId27" cstate="print"/>
-                    <a:stretch>
-                      <a:fillRect/>
-                    </a:stretch>
-                  </pic:blipFill>
-                  <pic:spPr>
-                    <a:xfrm>
-                      <a:off x="0" y="0"/>
-                      <a:ext cx="179831" cy="185927"/>
-                    </a:xfrm>
-                    <a:prstGeom prst="rect">
-                      <a:avLst/>
-                    </a:prstGeom>
-                  </pic:spPr>
-                </pic:pic>
-              </a:graphicData>
-            </a:graphic>
-          </wp:inline>
-        </w:drawing>
+      </w:r>
+      <w:r>
+        <w:tab/>
+        <w:t>B2C Commerce Version:20.6 (Compatibility Mode: 19.10). SFRA 5.0</w:t>
       </w:r>
     </w:p>
     <w:p>
@@ -6373,7 +6195,7 @@
         </w:tabs>
         <w:ind w:hanging="361"/>
       </w:pPr>
-      <w:bookmarkStart w:id="12" w:name="_Toc192260759"/>
+      <w:bookmarkStart w:id="12" w:name="_Toc192768383"/>
       <w:r>
         <w:rPr>
           <w:color w:val="00AFEF"/>
@@ -6400,7 +6222,7 @@
         <w:pStyle w:val="Heading2"/>
         <w:ind w:left="647"/>
       </w:pPr>
-      <w:bookmarkStart w:id="13" w:name="_Toc192260760"/>
+      <w:bookmarkStart w:id="13" w:name="_Toc192768384"/>
       <w:r>
         <w:rPr>
           <w:color w:val="7A7A7A"/>
@@ -6545,7 +6367,7 @@
         <w:pStyle w:val="Heading2"/>
         <w:spacing w:before="44"/>
       </w:pPr>
-      <w:bookmarkStart w:id="14" w:name="_Toc192260761"/>
+      <w:bookmarkStart w:id="14" w:name="_Toc192768385"/>
       <w:r>
         <w:rPr>
           <w:color w:val="7A7A7A"/>
@@ -6660,7 +6482,7 @@
         <w:spacing w:before="80"/>
         <w:ind w:left="585"/>
       </w:pPr>
-      <w:hyperlink r:id="rId28">
+      <w:hyperlink r:id="rId27">
         <w:r>
           <w:rPr>
             <w:color w:val="0462C1"/>
@@ -6669,7 +6491,7 @@
           <w:t>https://support.cloudinary.com/hc/en</w:t>
         </w:r>
       </w:hyperlink>
-      <w:hyperlink r:id="rId29">
+      <w:hyperlink r:id="rId28">
         <w:r>
           <w:rPr>
             <w:color w:val="0462C1"/>
@@ -6678,7 +6500,7 @@
           <w:t>-</w:t>
         </w:r>
       </w:hyperlink>
-      <w:hyperlink r:id="rId30">
+      <w:hyperlink r:id="rId29">
         <w:r>
           <w:rPr>
             <w:color w:val="0462C1"/>
@@ -6712,513 +6534,6 @@
         </w:rPr>
       </w:pPr>
     </w:p>
-    <w:p>
-      <w:pPr>
-        <w:pStyle w:val="BodyText"/>
-        <w:spacing w:before="8"/>
-        <w:rPr>
-          <w:sz w:val="23"/>
-        </w:rPr>
-      </w:pPr>
-    </w:p>
-    <w:p>
-      <w:pPr>
-        <w:pStyle w:val="Heading1"/>
-        <w:numPr>
-          <w:ilvl w:val="0"/>
-          <w:numId w:val="1"/>
-        </w:numPr>
-        <w:tabs>
-          <w:tab w:val="left" w:pos="610"/>
-        </w:tabs>
-        <w:spacing w:before="45"/>
-        <w:ind w:hanging="361"/>
-      </w:pPr>
-      <w:bookmarkStart w:id="15" w:name="_Toc192260762"/>
-      <w:r>
-        <w:rPr>
-          <w:color w:val="00AFEF"/>
-        </w:rPr>
-        <w:t>Release</w:t>
-      </w:r>
-      <w:r>
-        <w:rPr>
-          <w:color w:val="00AFEF"/>
-          <w:spacing w:val="-5"/>
-        </w:rPr>
-        <w:t xml:space="preserve"> </w:t>
-      </w:r>
-      <w:r>
-        <w:rPr>
-          <w:color w:val="00AFEF"/>
-        </w:rPr>
-        <w:t>History</w:t>
-      </w:r>
-      <w:bookmarkEnd w:id="15"/>
-    </w:p>
-    <w:p>
-      <w:pPr>
-        <w:pStyle w:val="BodyText"/>
-        <w:rPr>
-          <w:rFonts w:ascii="Calibri"/>
-          <w:b/>
-          <w:sz w:val="20"/>
-        </w:rPr>
-      </w:pPr>
-    </w:p>
-    <w:p>
-      <w:pPr>
-        <w:pStyle w:val="BodyText"/>
-        <w:spacing w:before="11"/>
-        <w:rPr>
-          <w:rFonts w:ascii="Calibri"/>
-          <w:b/>
-          <w:sz w:val="11"/>
-        </w:rPr>
-      </w:pPr>
-    </w:p>
-    <w:tbl>
-      <w:tblPr>
-        <w:tblW w:w="0" w:type="auto"/>
-        <w:tblInd w:w="691" w:type="dxa"/>
-        <w:tblBorders>
-          <w:top w:val="single" w:sz="4" w:space="0" w:color="000000"/>
-          <w:left w:val="single" w:sz="4" w:space="0" w:color="000000"/>
-          <w:bottom w:val="single" w:sz="4" w:space="0" w:color="000000"/>
-          <w:right w:val="single" w:sz="4" w:space="0" w:color="000000"/>
-          <w:insideH w:val="single" w:sz="4" w:space="0" w:color="000000"/>
-          <w:insideV w:val="single" w:sz="4" w:space="0" w:color="000000"/>
-        </w:tblBorders>
-        <w:tblLayout w:type="fixed"/>
-        <w:tblCellMar>
-          <w:left w:w="0" w:type="dxa"/>
-          <w:right w:w="0" w:type="dxa"/>
-        </w:tblCellMar>
-        <w:tblLook w:val="01E0" w:firstRow="1" w:lastRow="1" w:firstColumn="1" w:lastColumn="1" w:noHBand="0" w:noVBand="0"/>
-      </w:tblPr>
-      <w:tblGrid>
-        <w:gridCol w:w="1517"/>
-        <w:gridCol w:w="1851"/>
-        <w:gridCol w:w="5691"/>
-      </w:tblGrid>
-      <w:tr>
-        <w:trPr>
-          <w:trHeight w:val="486"/>
-        </w:trPr>
-        <w:tc>
-          <w:tcPr>
-            <w:tcW w:w="1517" w:type="dxa"/>
-          </w:tcPr>
-          <w:p>
-            <w:pPr>
-              <w:pStyle w:val="TableParagraph"/>
-              <w:spacing w:before="5"/>
-              <w:ind w:left="112"/>
-              <w:rPr>
-                <w:rFonts w:ascii="Arial"/>
-                <w:b/>
-                <w:sz w:val="24"/>
-              </w:rPr>
-            </w:pPr>
-            <w:r>
-              <w:rPr>
-                <w:rFonts w:ascii="Arial"/>
-                <w:b/>
-                <w:sz w:val="24"/>
-              </w:rPr>
-              <w:t>Version</w:t>
-            </w:r>
-          </w:p>
-        </w:tc>
-        <w:tc>
-          <w:tcPr>
-            <w:tcW w:w="1851" w:type="dxa"/>
-          </w:tcPr>
-          <w:p>
-            <w:pPr>
-              <w:pStyle w:val="TableParagraph"/>
-              <w:spacing w:before="5"/>
-              <w:ind w:left="107"/>
-              <w:rPr>
-                <w:rFonts w:ascii="Arial"/>
-                <w:b/>
-                <w:sz w:val="24"/>
-              </w:rPr>
-            </w:pPr>
-            <w:r>
-              <w:rPr>
-                <w:rFonts w:ascii="Arial"/>
-                <w:b/>
-                <w:sz w:val="24"/>
-              </w:rPr>
-              <w:t>Date</w:t>
-            </w:r>
-          </w:p>
-        </w:tc>
-        <w:tc>
-          <w:tcPr>
-            <w:tcW w:w="5691" w:type="dxa"/>
-          </w:tcPr>
-          <w:p>
-            <w:pPr>
-              <w:pStyle w:val="TableParagraph"/>
-              <w:spacing w:before="5"/>
-              <w:rPr>
-                <w:rFonts w:ascii="Arial"/>
-                <w:b/>
-                <w:sz w:val="24"/>
-              </w:rPr>
-            </w:pPr>
-            <w:r>
-              <w:rPr>
-                <w:rFonts w:ascii="Arial"/>
-                <w:b/>
-                <w:sz w:val="24"/>
-              </w:rPr>
-              <w:t>Change</w:t>
-            </w:r>
-          </w:p>
-        </w:tc>
-      </w:tr>
-      <w:tr>
-        <w:trPr>
-          <w:trHeight w:val="361"/>
-        </w:trPr>
-        <w:tc>
-          <w:tcPr>
-            <w:tcW w:w="1517" w:type="dxa"/>
-          </w:tcPr>
-          <w:p>
-            <w:pPr>
-              <w:pStyle w:val="TableParagraph"/>
-              <w:spacing w:before="4"/>
-              <w:ind w:left="112"/>
-            </w:pPr>
-            <w:r>
-              <w:t>19.1.0</w:t>
-            </w:r>
-          </w:p>
-        </w:tc>
-        <w:tc>
-          <w:tcPr>
-            <w:tcW w:w="1851" w:type="dxa"/>
-          </w:tcPr>
-          <w:p>
-            <w:pPr>
-              <w:pStyle w:val="TableParagraph"/>
-              <w:spacing w:before="4"/>
-              <w:ind w:left="107"/>
-            </w:pPr>
-            <w:r>
-              <w:t>2019-08-15</w:t>
-            </w:r>
-          </w:p>
-        </w:tc>
-        <w:tc>
-          <w:tcPr>
-            <w:tcW w:w="5691" w:type="dxa"/>
-          </w:tcPr>
-          <w:p>
-            <w:pPr>
-              <w:pStyle w:val="TableParagraph"/>
-              <w:spacing w:before="4"/>
-            </w:pPr>
-            <w:r>
-              <w:t>Initial</w:t>
-            </w:r>
-            <w:r>
-              <w:rPr>
-                <w:spacing w:val="-3"/>
-              </w:rPr>
-              <w:t xml:space="preserve"> </w:t>
-            </w:r>
-            <w:r>
-              <w:t>release</w:t>
-            </w:r>
-          </w:p>
-        </w:tc>
-      </w:tr>
-      <w:tr>
-        <w:trPr>
-          <w:trHeight w:val="551"/>
-        </w:trPr>
-        <w:tc>
-          <w:tcPr>
-            <w:tcW w:w="1517" w:type="dxa"/>
-          </w:tcPr>
-          <w:p>
-            <w:pPr>
-              <w:pStyle w:val="TableParagraph"/>
-              <w:ind w:left="112"/>
-            </w:pPr>
-            <w:r>
-              <w:t>20.1.0</w:t>
-            </w:r>
-          </w:p>
-        </w:tc>
-        <w:tc>
-          <w:tcPr>
-            <w:tcW w:w="1851" w:type="dxa"/>
-          </w:tcPr>
-          <w:p>
-            <w:pPr>
-              <w:pStyle w:val="TableParagraph"/>
-              <w:ind w:left="107"/>
-            </w:pPr>
-            <w:r>
-              <w:t>2020-08-07</w:t>
-            </w:r>
-          </w:p>
-        </w:tc>
-        <w:tc>
-          <w:tcPr>
-            <w:tcW w:w="5691" w:type="dxa"/>
-          </w:tcPr>
-          <w:p>
-            <w:pPr>
-              <w:pStyle w:val="TableParagraph"/>
-            </w:pPr>
-            <w:r>
-              <w:t>Added</w:t>
-            </w:r>
-            <w:r>
-              <w:rPr>
-                <w:spacing w:val="-2"/>
-              </w:rPr>
-              <w:t xml:space="preserve"> </w:t>
-            </w:r>
-            <w:r>
-              <w:t>image</w:t>
-            </w:r>
-            <w:r>
-              <w:rPr>
-                <w:spacing w:val="-1"/>
-              </w:rPr>
-              <w:t xml:space="preserve"> </w:t>
-            </w:r>
-            <w:r>
-              <w:t>component</w:t>
-            </w:r>
-            <w:r>
-              <w:rPr>
-                <w:spacing w:val="-2"/>
-              </w:rPr>
-              <w:t xml:space="preserve"> </w:t>
-            </w:r>
-            <w:r>
-              <w:t>and</w:t>
-            </w:r>
-            <w:r>
-              <w:rPr>
-                <w:spacing w:val="-1"/>
-              </w:rPr>
-              <w:t xml:space="preserve"> </w:t>
-            </w:r>
-            <w:r>
-              <w:t>updated</w:t>
-            </w:r>
-            <w:r>
-              <w:rPr>
-                <w:spacing w:val="-1"/>
-              </w:rPr>
-              <w:t xml:space="preserve"> </w:t>
-            </w:r>
-            <w:r>
-              <w:t>video</w:t>
-            </w:r>
-          </w:p>
-          <w:p>
-            <w:pPr>
-              <w:pStyle w:val="TableParagraph"/>
-              <w:spacing w:before="20" w:line="251" w:lineRule="exact"/>
-            </w:pPr>
-            <w:r>
-              <w:t>component.</w:t>
-            </w:r>
-          </w:p>
-        </w:tc>
-      </w:tr>
-      <w:tr>
-        <w:trPr>
-          <w:trHeight w:val="1387"/>
-        </w:trPr>
-        <w:tc>
-          <w:tcPr>
-            <w:tcW w:w="1517" w:type="dxa"/>
-          </w:tcPr>
-          <w:p>
-            <w:pPr>
-              <w:pStyle w:val="TableParagraph"/>
-              <w:ind w:left="112"/>
-            </w:pPr>
-            <w:r>
-              <w:t>24.1.0</w:t>
-            </w:r>
-          </w:p>
-        </w:tc>
-        <w:tc>
-          <w:tcPr>
-            <w:tcW w:w="1851" w:type="dxa"/>
-          </w:tcPr>
-          <w:p>
-            <w:pPr>
-              <w:pStyle w:val="TableParagraph"/>
-              <w:ind w:left="107"/>
-            </w:pPr>
-            <w:r>
-              <w:t>2024-01-31</w:t>
-            </w:r>
-          </w:p>
-        </w:tc>
-        <w:tc>
-          <w:tcPr>
-            <w:tcW w:w="5691" w:type="dxa"/>
-          </w:tcPr>
-          <w:p>
-            <w:pPr>
-              <w:pStyle w:val="TableParagraph"/>
-              <w:spacing w:line="256" w:lineRule="auto"/>
-              <w:ind w:right="713"/>
-            </w:pPr>
-            <w:r>
-              <w:t xml:space="preserve">Upgraded the </w:t>
-            </w:r>
-            <w:proofErr w:type="spellStart"/>
-            <w:r>
-              <w:t>Cloudinary</w:t>
-            </w:r>
-            <w:proofErr w:type="spellEnd"/>
-            <w:r>
-              <w:t xml:space="preserve"> Video Player to v1.10.4.</w:t>
-            </w:r>
-            <w:r>
-              <w:rPr>
-                <w:spacing w:val="-60"/>
-              </w:rPr>
-              <w:t xml:space="preserve"> </w:t>
-            </w:r>
-            <w:r>
-              <w:t>Added</w:t>
-            </w:r>
-            <w:r>
-              <w:rPr>
-                <w:spacing w:val="-1"/>
-              </w:rPr>
-              <w:t xml:space="preserve"> </w:t>
-            </w:r>
-            <w:r>
-              <w:t>Support</w:t>
-            </w:r>
-            <w:r>
-              <w:rPr>
-                <w:spacing w:val="-1"/>
-              </w:rPr>
-              <w:t xml:space="preserve"> </w:t>
-            </w:r>
-            <w:r>
-              <w:t xml:space="preserve">for </w:t>
-            </w:r>
-            <w:hyperlink r:id="rId31">
-              <w:r>
-                <w:rPr>
-                  <w:color w:val="0462C1"/>
-                  <w:u w:val="single" w:color="0462C1"/>
-                </w:rPr>
-                <w:t>video</w:t>
-              </w:r>
-              <w:r>
-                <w:rPr>
-                  <w:color w:val="0462C1"/>
-                  <w:spacing w:val="-2"/>
-                  <w:u w:val="single" w:color="0462C1"/>
-                </w:rPr>
-                <w:t xml:space="preserve"> </w:t>
-              </w:r>
-              <w:r>
-                <w:rPr>
-                  <w:color w:val="0462C1"/>
-                  <w:u w:val="single" w:color="0462C1"/>
-                </w:rPr>
-                <w:t>analytics.</w:t>
-              </w:r>
-            </w:hyperlink>
-          </w:p>
-          <w:p>
-            <w:pPr>
-              <w:pStyle w:val="TableParagraph"/>
-              <w:spacing w:before="4" w:line="259" w:lineRule="auto"/>
-              <w:ind w:right="166"/>
-            </w:pPr>
-            <w:r>
-              <w:t>Implemented user-agent and analytics tag functionality.</w:t>
-            </w:r>
-            <w:r>
-              <w:rPr>
-                <w:spacing w:val="-59"/>
-              </w:rPr>
-              <w:t xml:space="preserve"> </w:t>
-            </w:r>
-            <w:r>
-              <w:t>Addressed</w:t>
-            </w:r>
-            <w:r>
-              <w:rPr>
-                <w:spacing w:val="-1"/>
-              </w:rPr>
-              <w:t xml:space="preserve"> </w:t>
-            </w:r>
-            <w:r>
-              <w:t>an</w:t>
-            </w:r>
-            <w:r>
-              <w:rPr>
-                <w:spacing w:val="-3"/>
-              </w:rPr>
-              <w:t xml:space="preserve"> </w:t>
-            </w:r>
-            <w:r>
-              <w:t>issue</w:t>
-            </w:r>
-            <w:r>
-              <w:rPr>
-                <w:spacing w:val="-3"/>
-              </w:rPr>
-              <w:t xml:space="preserve"> </w:t>
-            </w:r>
-            <w:r>
-              <w:t>related</w:t>
-            </w:r>
-            <w:r>
-              <w:rPr>
-                <w:spacing w:val="-1"/>
-              </w:rPr>
-              <w:t xml:space="preserve"> </w:t>
-            </w:r>
-            <w:r>
-              <w:t>to</w:t>
-            </w:r>
-            <w:r>
-              <w:rPr>
-                <w:spacing w:val="-3"/>
-              </w:rPr>
-              <w:t xml:space="preserve"> </w:t>
-            </w:r>
-            <w:r>
-              <w:t>link removal</w:t>
-            </w:r>
-            <w:r>
-              <w:rPr>
-                <w:spacing w:val="-4"/>
-              </w:rPr>
-              <w:t xml:space="preserve"> </w:t>
-            </w:r>
-            <w:r>
-              <w:t>from assets.</w:t>
-            </w:r>
-          </w:p>
-        </w:tc>
-      </w:tr>
-    </w:tbl>
     <w:p/>
     <w:sectPr>
       <w:pgSz w:w="12240" w:h="15840"/>
@@ -8488,7 +7803,6 @@
   <w:style w:type="character" w:default="1" w:styleId="DefaultParagraphFont">
     <w:name w:val="Default Paragraph Font"/>
     <w:uiPriority w:val="1"/>
-    <w:semiHidden/>
     <w:unhideWhenUsed/>
   </w:style>
   <w:style w:type="table" w:default="1" w:styleId="TableNormal">
@@ -8609,6 +7923,18 @@
     <w:rPr>
       <w:color w:val="0000FF" w:themeColor="hyperlink"/>
       <w:u w:val="single"/>
+    </w:rPr>
+  </w:style>
+  <w:style w:type="character" w:styleId="UnresolvedMention">
+    <w:name w:val="Unresolved Mention"/>
+    <w:basedOn w:val="DefaultParagraphFont"/>
+    <w:uiPriority w:val="99"/>
+    <w:semiHidden/>
+    <w:unhideWhenUsed/>
+    <w:rsid w:val="00F3261A"/>
+    <w:rPr>
+      <w:color w:val="605E5C"/>
+      <w:shd w:val="clear" w:color="auto" w:fill="E1DFDD"/>
     </w:rPr>
   </w:style>
 </w:styles>

</xml_diff>

<commit_message>
update the CORS error on aliases and update the documentation
</commit_message>
<xml_diff>
--- a/documentation/Cloudinary LINK Page Designer Guide.docx
+++ b/documentation/Cloudinary LINK Page Designer Guide.docx
@@ -416,7 +416,7 @@
           <w:noProof/>
         </w:rPr>
         <w:drawing>
-          <wp:anchor distT="0" distB="0" distL="0" distR="0" simplePos="0" relativeHeight="251655168" behindDoc="0" locked="0" layoutInCell="1" allowOverlap="1" wp14:anchorId="3C4BE426" wp14:editId="2C98DCA5">
+          <wp:anchor distT="0" distB="0" distL="0" distR="0" simplePos="0" relativeHeight="251654656" behindDoc="0" locked="0" layoutInCell="1" allowOverlap="1" wp14:anchorId="3C4BE426" wp14:editId="2C98DCA5">
             <wp:simplePos x="0" y="0"/>
             <wp:positionH relativeFrom="page">
               <wp:posOffset>932814</wp:posOffset>
@@ -3010,7 +3010,7 @@
       </w:pPr>
       <w:r>
         <w:pict w14:anchorId="28F8B673">
-          <v:group id="_x0000_s1035" style="position:absolute;margin-left:109.4pt;margin-top:14.3pt;width:357.35pt;height:374.05pt;z-index:-251657216;mso-wrap-distance-left:0;mso-wrap-distance-right:0;mso-position-horizontal-relative:page" coordorigin="2188,286" coordsize="7147,7481">
+          <v:group id="_x0000_s1035" style="position:absolute;margin-left:109.4pt;margin-top:14.3pt;width:357.35pt;height:374.05pt;z-index:-251657728;mso-wrap-distance-left:0;mso-wrap-distance-right:0;mso-position-horizontal-relative:page" coordorigin="2188,286" coordsize="7147,7481">
             <v:shapetype id="_x0000_t75" coordsize="21600,21600" o:spt="75" o:preferrelative="t" path="m@4@5l@4@11@9@11@9@5xe" filled="f" stroked="f">
               <v:stroke joinstyle="miter"/>
               <v:formulas>
@@ -3876,7 +3876,7 @@
       </w:pPr>
       <w:r>
         <w:pict w14:anchorId="7BF6A9C0">
-          <v:group id="_x0000_s1029" style="position:absolute;left:0;text-align:left;margin-left:77pt;margin-top:15.6pt;width:469.5pt;height:257.6pt;z-index:-251656192;mso-wrap-distance-left:0;mso-wrap-distance-right:0;mso-position-horizontal-relative:page" coordorigin="1540,312" coordsize="9390,5152">
+          <v:group id="_x0000_s1029" style="position:absolute;left:0;text-align:left;margin-left:77pt;margin-top:15.6pt;width:469.5pt;height:257.6pt;z-index:-251656704;mso-wrap-distance-left:0;mso-wrap-distance-right:0;mso-position-horizontal-relative:page" coordorigin="1540,312" coordsize="9390,5152">
             <v:shape id="_x0000_s1031" type="#_x0000_t75" style="position:absolute;left:1723;top:403;width:9192;height:5047">
               <v:imagedata r:id="rId12" o:title=""/>
             </v:shape>
@@ -4206,7 +4206,7 @@
           <w:noProof/>
         </w:rPr>
         <w:drawing>
-          <wp:anchor distT="0" distB="0" distL="0" distR="0" simplePos="0" relativeHeight="251656192" behindDoc="0" locked="0" layoutInCell="1" allowOverlap="1" wp14:anchorId="40DB2DA6" wp14:editId="7F558253">
+          <wp:anchor distT="0" distB="0" distL="0" distR="0" simplePos="0" relativeHeight="251655680" behindDoc="0" locked="0" layoutInCell="1" allowOverlap="1" wp14:anchorId="40DB2DA6" wp14:editId="7F558253">
             <wp:simplePos x="0" y="0"/>
             <wp:positionH relativeFrom="page">
               <wp:posOffset>1294130</wp:posOffset>
@@ -4368,7 +4368,7 @@
           <w:noProof/>
         </w:rPr>
         <w:drawing>
-          <wp:anchor distT="0" distB="0" distL="0" distR="0" simplePos="0" relativeHeight="251658240" behindDoc="0" locked="0" layoutInCell="1" allowOverlap="1" wp14:anchorId="62952E62" wp14:editId="0E75A8EF">
+          <wp:anchor distT="0" distB="0" distL="0" distR="0" simplePos="0" relativeHeight="251656704" behindDoc="0" locked="0" layoutInCell="1" allowOverlap="1" wp14:anchorId="62952E62" wp14:editId="0E75A8EF">
             <wp:simplePos x="0" y="0"/>
             <wp:positionH relativeFrom="page">
               <wp:posOffset>1185566</wp:posOffset>
@@ -4482,7 +4482,7 @@
           <w:noProof/>
         </w:rPr>
         <w:drawing>
-          <wp:anchor distT="0" distB="0" distL="0" distR="0" simplePos="0" relativeHeight="251660288" behindDoc="0" locked="0" layoutInCell="1" allowOverlap="1" wp14:anchorId="6BF52563" wp14:editId="52DE9930">
+          <wp:anchor distT="0" distB="0" distL="0" distR="0" simplePos="0" relativeHeight="251657728" behindDoc="0" locked="0" layoutInCell="1" allowOverlap="1" wp14:anchorId="6BF52563" wp14:editId="52DE9930">
             <wp:simplePos x="0" y="0"/>
             <wp:positionH relativeFrom="page">
               <wp:posOffset>1189377</wp:posOffset>
@@ -4929,7 +4929,7 @@
             <w:spacing w:val="-1"/>
             <w:u w:val="single"/>
           </w:rPr>
-          <w:t>https://cloudinary.com/documen</w:t>
+          <w:t>https://cloudinary.com/docume</w:t>
         </w:r>
         <w:r>
           <w:rPr>
@@ -4937,7 +4937,7 @@
             <w:spacing w:val="-1"/>
             <w:u w:val="single"/>
           </w:rPr>
-          <w:t>t</w:t>
+          <w:t>n</w:t>
         </w:r>
         <w:r>
           <w:rPr>
@@ -4945,7 +4945,7 @@
             <w:spacing w:val="-1"/>
             <w:u w:val="single"/>
           </w:rPr>
-          <w:t>ation/developer_onboarding_faq_find_credentials</w:t>
+          <w:t>tation/developer_onboarding_faq_find_credentials</w:t>
         </w:r>
       </w:hyperlink>
       <w:r>
@@ -5146,17 +5146,6 @@
         </w:r>
         <w:proofErr w:type="spellEnd"/>
       </w:hyperlink>
-    </w:p>
-    <w:p>
-      <w:pPr>
-        <w:pStyle w:val="BodyText"/>
-        <w:spacing w:line="248" w:lineRule="exact"/>
-        <w:ind w:left="594"/>
-        <w:rPr>
-          <w:color w:val="0462C1"/>
-          <w:u w:val="single" w:color="0462C1"/>
-        </w:rPr>
-      </w:pPr>
     </w:p>
     <w:p>
       <w:pPr>
@@ -5852,48 +5841,52 @@
       <w:hyperlink r:id="rId25">
         <w:r>
           <w:rPr>
-            <w:color w:val="0462C1"/>
-            <w:u w:val="single" w:color="0462C1"/>
+            <w:color w:val="1154CC"/>
+            <w:u w:val="single" w:color="1154CC"/>
           </w:rPr>
-          <w:t>https://cloudinary.com/documentation/sal</w:t>
+          <w:t>https://cloudinary.com/documentation/salesfor</w:t>
         </w:r>
         <w:r>
           <w:rPr>
-            <w:color w:val="0462C1"/>
-            <w:u w:val="single" w:color="0462C1"/>
+            <w:color w:val="1154CC"/>
+            <w:u w:val="single" w:color="1154CC"/>
+          </w:rPr>
+          <w:t>c</w:t>
+        </w:r>
+        <w:r>
+          <w:rPr>
+            <w:color w:val="1154CC"/>
+            <w:u w:val="single" w:color="1154CC"/>
+          </w:rPr>
+          <w:t>e_pag</w:t>
+        </w:r>
+        <w:r>
+          <w:rPr>
+            <w:color w:val="1154CC"/>
+            <w:u w:val="single" w:color="1154CC"/>
           </w:rPr>
           <w:t>e</w:t>
         </w:r>
         <w:r>
           <w:rPr>
-            <w:color w:val="0462C1"/>
-            <w:u w:val="single" w:color="0462C1"/>
+            <w:color w:val="1154CC"/>
+            <w:u w:val="single" w:color="1154CC"/>
           </w:rPr>
-          <w:t>sforce_page_</w:t>
-        </w:r>
-        <w:r>
-          <w:t>designer</w:t>
-        </w:r>
-        <w:r>
-          <w:rPr>
-            <w:color w:val="0462C1"/>
-            <w:u w:val="single" w:color="0462C1"/>
-          </w:rPr>
-          <w:t>_cartridge_integratio</w:t>
+          <w:t>_designer_cartridge_integratio</w:t>
         </w:r>
       </w:hyperlink>
       <w:r>
         <w:rPr>
-          <w:color w:val="0462C1"/>
-          <w:spacing w:val="1"/>
+          <w:color w:val="1154CC"/>
+          <w:u w:val="single" w:color="1154CC"/>
         </w:rPr>
         <w:t xml:space="preserve"> </w:t>
       </w:r>
       <w:hyperlink r:id="rId26">
         <w:r>
           <w:rPr>
-            <w:color w:val="0462C1"/>
-            <w:u w:val="single" w:color="0462C1"/>
+            <w:color w:val="1154CC"/>
+            <w:u w:val="single" w:color="1154CC"/>
           </w:rPr>
           <w:t>n</w:t>
         </w:r>
@@ -6234,8 +6227,10 @@
     <w:p>
       <w:pPr>
         <w:pStyle w:val="BodyText"/>
-        <w:spacing w:before="26" w:line="247" w:lineRule="auto"/>
-        <w:ind w:left="609" w:hanging="10"/>
+        <w:ind w:left="647"/>
+        <w:rPr>
+          <w:sz w:val="20"/>
+        </w:rPr>
       </w:pPr>
       <w:r>
         <w:t xml:space="preserve">The status of </w:t>
@@ -6254,13 +6249,29 @@
         </w:rPr>
         <w:t xml:space="preserve"> </w:t>
       </w:r>
-      <w:r>
-        <w:rPr>
-          <w:color w:val="1154CC"/>
-          <w:u w:val="single" w:color="1154CC"/>
-        </w:rPr>
-        <w:t>https://status.cloudinary.com/</w:t>
-      </w:r>
+      <w:hyperlink r:id="rId27" w:history="1">
+        <w:r>
+          <w:rPr>
+            <w:color w:val="1154CC"/>
+            <w:u w:val="single"/>
+          </w:rPr>
+          <w:t>https://status.cloud</w:t>
+        </w:r>
+        <w:r>
+          <w:rPr>
+            <w:color w:val="1154CC"/>
+            <w:u w:val="single"/>
+          </w:rPr>
+          <w:t>i</w:t>
+        </w:r>
+        <w:r>
+          <w:rPr>
+            <w:color w:val="1154CC"/>
+            <w:u w:val="single"/>
+          </w:rPr>
+          <w:t>nary.com</w:t>
+        </w:r>
+      </w:hyperlink>
       <w:r>
         <w:t>.</w:t>
       </w:r>
@@ -6345,14 +6356,6 @@
       <w:r>
         <w:t>updates.</w:t>
       </w:r>
-    </w:p>
-    <w:p>
-      <w:pPr>
-        <w:pStyle w:val="BodyText"/>
-        <w:rPr>
-          <w:sz w:val="20"/>
-        </w:rPr>
-      </w:pPr>
     </w:p>
     <w:p>
       <w:pPr>
@@ -6381,117 +6384,111 @@
         <w:pStyle w:val="BodyText"/>
         <w:spacing w:before="25"/>
         <w:ind w:left="599"/>
-      </w:pPr>
-      <w:r>
-        <w:t>Contact</w:t>
-      </w:r>
-      <w:r>
-        <w:rPr>
-          <w:spacing w:val="-3"/>
-        </w:rPr>
-        <w:t xml:space="preserve"> </w:t>
-      </w:r>
-      <w:r>
-        <w:t>our</w:t>
-      </w:r>
-      <w:r>
-        <w:rPr>
-          <w:spacing w:val="-2"/>
-        </w:rPr>
-        <w:t xml:space="preserve"> </w:t>
-      </w:r>
-      <w:r>
-        <w:t>support</w:t>
-      </w:r>
-      <w:r>
-        <w:rPr>
-          <w:spacing w:val="-2"/>
-        </w:rPr>
-        <w:t xml:space="preserve"> </w:t>
-      </w:r>
-      <w:r>
-        <w:t>team if</w:t>
-      </w:r>
-      <w:r>
-        <w:rPr>
-          <w:spacing w:val="-2"/>
-        </w:rPr>
-        <w:t xml:space="preserve"> </w:t>
-      </w:r>
-      <w:r>
-        <w:t>you</w:t>
-      </w:r>
-      <w:r>
-        <w:rPr>
-          <w:spacing w:val="-3"/>
-        </w:rPr>
-        <w:t xml:space="preserve"> </w:t>
-      </w:r>
-      <w:r>
-        <w:t>have</w:t>
-      </w:r>
-      <w:r>
-        <w:rPr>
-          <w:spacing w:val="-1"/>
-        </w:rPr>
-        <w:t xml:space="preserve"> </w:t>
-      </w:r>
-      <w:r>
-        <w:t>any issues</w:t>
-      </w:r>
-      <w:r>
-        <w:rPr>
-          <w:spacing w:val="-3"/>
-        </w:rPr>
-        <w:t xml:space="preserve"> </w:t>
-      </w:r>
-      <w:r>
-        <w:t>with</w:t>
-      </w:r>
-      <w:r>
-        <w:rPr>
-          <w:spacing w:val="-3"/>
-        </w:rPr>
-        <w:t xml:space="preserve"> </w:t>
-      </w:r>
-      <w:r>
-        <w:t>the</w:t>
-      </w:r>
-      <w:r>
-        <w:rPr>
-          <w:spacing w:val="-1"/>
-        </w:rPr>
-        <w:t xml:space="preserve"> </w:t>
-      </w:r>
-      <w:r>
-        <w:t>cartridge.</w:t>
-      </w:r>
-    </w:p>
-    <w:p>
-      <w:pPr>
         <w:sectPr>
           <w:pgSz w:w="12240" w:h="15840"/>
           <w:pgMar w:top="1300" w:right="700" w:bottom="1280" w:left="1220" w:header="0" w:footer="1082" w:gutter="0"/>
           <w:cols w:space="720"/>
         </w:sectPr>
       </w:pPr>
+      <w:r>
+        <w:t>Contact</w:t>
+      </w:r>
+      <w:r>
+        <w:rPr>
+          <w:spacing w:val="-3"/>
+        </w:rPr>
+        <w:t xml:space="preserve"> </w:t>
+      </w:r>
+      <w:r>
+        <w:t>our</w:t>
+      </w:r>
+      <w:r>
+        <w:rPr>
+          <w:spacing w:val="-2"/>
+        </w:rPr>
+        <w:t xml:space="preserve"> </w:t>
+      </w:r>
+      <w:r>
+        <w:t>support</w:t>
+      </w:r>
+      <w:r>
+        <w:rPr>
+          <w:spacing w:val="-2"/>
+        </w:rPr>
+        <w:t xml:space="preserve"> </w:t>
+      </w:r>
+      <w:r>
+        <w:t>team if</w:t>
+      </w:r>
+      <w:r>
+        <w:rPr>
+          <w:spacing w:val="-2"/>
+        </w:rPr>
+        <w:t xml:space="preserve"> </w:t>
+      </w:r>
+      <w:r>
+        <w:t>you</w:t>
+      </w:r>
+      <w:r>
+        <w:rPr>
+          <w:spacing w:val="-3"/>
+        </w:rPr>
+        <w:t xml:space="preserve"> </w:t>
+      </w:r>
+      <w:r>
+        <w:t>have</w:t>
+      </w:r>
+      <w:r>
+        <w:rPr>
+          <w:spacing w:val="-1"/>
+        </w:rPr>
+        <w:t xml:space="preserve"> </w:t>
+      </w:r>
+      <w:r>
+        <w:t>any issues</w:t>
+      </w:r>
+      <w:r>
+        <w:rPr>
+          <w:spacing w:val="-3"/>
+        </w:rPr>
+        <w:t xml:space="preserve"> </w:t>
+      </w:r>
+      <w:r>
+        <w:t>with</w:t>
+      </w:r>
+      <w:r>
+        <w:rPr>
+          <w:spacing w:val="-3"/>
+        </w:rPr>
+        <w:t xml:space="preserve"> </w:t>
+      </w:r>
+      <w:r>
+        <w:t>the</w:t>
+      </w:r>
+      <w:r>
+        <w:rPr>
+          <w:spacing w:val="-1"/>
+        </w:rPr>
+        <w:t xml:space="preserve"> </w:t>
+      </w:r>
+      <w:r>
+        <w:t>cartridge.</w:t>
+      </w:r>
     </w:p>
     <w:p>
       <w:pPr>
         <w:pStyle w:val="BodyText"/>
         <w:spacing w:before="80"/>
-        <w:ind w:left="585"/>
-      </w:pPr>
-      <w:hyperlink r:id="rId27">
+      </w:pPr>
+      <w:hyperlink r:id="rId28" w:history="1">
         <w:r>
           <w:rPr>
-            <w:color w:val="0462C1"/>
-            <w:u w:val="single" w:color="0462C1"/>
+            <w:rStyle w:val="Hyperlink"/>
           </w:rPr>
           <w:t>https://support.cloudinary.com/hc/en</w:t>
         </w:r>
       </w:hyperlink>
-      <w:hyperlink r:id="rId28">
+      <w:hyperlink r:id="rId29">
         <w:r>
           <w:rPr>
             <w:color w:val="0462C1"/>
@@ -6500,7 +6497,7 @@
           <w:t>-</w:t>
         </w:r>
       </w:hyperlink>
-      <w:hyperlink r:id="rId29">
+      <w:hyperlink r:id="rId30">
         <w:r>
           <w:rPr>
             <w:color w:val="0462C1"/>
@@ -7803,6 +7800,7 @@
   <w:style w:type="character" w:default="1" w:styleId="DefaultParagraphFont">
     <w:name w:val="Default Paragraph Font"/>
     <w:uiPriority w:val="1"/>
+    <w:semiHidden/>
     <w:unhideWhenUsed/>
   </w:style>
   <w:style w:type="table" w:default="1" w:styleId="TableNormal">
@@ -7935,6 +7933,54 @@
     <w:rPr>
       <w:color w:val="605E5C"/>
       <w:shd w:val="clear" w:color="auto" w:fill="E1DFDD"/>
+    </w:rPr>
+  </w:style>
+  <w:style w:type="paragraph" w:styleId="Header">
+    <w:name w:val="header"/>
+    <w:basedOn w:val="Normal"/>
+    <w:link w:val="HeaderChar"/>
+    <w:uiPriority w:val="99"/>
+    <w:unhideWhenUsed/>
+    <w:rsid w:val="0037633E"/>
+    <w:pPr>
+      <w:tabs>
+        <w:tab w:val="center" w:pos="4680"/>
+        <w:tab w:val="right" w:pos="9360"/>
+      </w:tabs>
+    </w:pPr>
+  </w:style>
+  <w:style w:type="character" w:customStyle="1" w:styleId="HeaderChar">
+    <w:name w:val="Header Char"/>
+    <w:basedOn w:val="DefaultParagraphFont"/>
+    <w:link w:val="Header"/>
+    <w:uiPriority w:val="99"/>
+    <w:rsid w:val="0037633E"/>
+    <w:rPr>
+      <w:rFonts w:ascii="Arial MT" w:eastAsia="Arial MT" w:hAnsi="Arial MT" w:cs="Arial MT"/>
+    </w:rPr>
+  </w:style>
+  <w:style w:type="paragraph" w:styleId="Footer">
+    <w:name w:val="footer"/>
+    <w:basedOn w:val="Normal"/>
+    <w:link w:val="FooterChar"/>
+    <w:uiPriority w:val="99"/>
+    <w:unhideWhenUsed/>
+    <w:rsid w:val="0037633E"/>
+    <w:pPr>
+      <w:tabs>
+        <w:tab w:val="center" w:pos="4680"/>
+        <w:tab w:val="right" w:pos="9360"/>
+      </w:tabs>
+    </w:pPr>
+  </w:style>
+  <w:style w:type="character" w:customStyle="1" w:styleId="FooterChar">
+    <w:name w:val="Footer Char"/>
+    <w:basedOn w:val="DefaultParagraphFont"/>
+    <w:link w:val="Footer"/>
+    <w:uiPriority w:val="99"/>
+    <w:rsid w:val="0037633E"/>
+    <w:rPr>
+      <w:rFonts w:ascii="Arial MT" w:eastAsia="Arial MT" w:hAnsi="Arial MT" w:cs="Arial MT"/>
     </w:rPr>
   </w:style>
 </w:styles>

</xml_diff>